<commit_message>
coda micro first commit
</commit_message>
<xml_diff>
--- a/background_reading/Gloor et al. Workshop_report.docx
+++ b/background_reading/Gloor et al. Workshop_report.docx
@@ -2334,22 +2334,13 @@
         </w:rPr>
         <w:t xml:space="preserve"> observed in compositional data, and renders invalid any type of correlation or covariance based analysis such as </w:t>
       </w:r>
-      <w:proofErr w:type="gramStart"/>
       <w:r>
         <w:rPr>
           <w:rFonts w:ascii="Arial" w:hAnsi="Arial" w:cs="Arial"/>
           <w:szCs w:val="24"/>
         </w:rPr>
         <w:lastRenderedPageBreak/>
-        <w:t>correlation</w:t>
-      </w:r>
-      <w:proofErr w:type="gramEnd"/>
-      <w:r>
-        <w:rPr>
-          <w:rFonts w:ascii="Arial" w:hAnsi="Arial" w:cs="Arial"/>
-          <w:szCs w:val="24"/>
-        </w:rPr>
-        <w:t xml:space="preserve"> networks, principle component analysis, </w:t>
+        <w:t xml:space="preserve">correlation networks, principle component analysis, </w:t>
       </w:r>
       <w:r>
         <w:rPr>
@@ -4672,23 +4663,7 @@
           <w:rFonts w:ascii="Arial" w:hAnsi="Arial" w:cs="Arial"/>
           <w:szCs w:val="24"/>
         </w:rPr>
-        <w:t xml:space="preserve">, implying that the ratio of this taxon to all </w:t>
-      </w:r>
-      <w:proofErr w:type="gramStart"/>
-      <w:r>
-        <w:rPr>
-          <w:rFonts w:ascii="Arial" w:hAnsi="Arial" w:cs="Arial"/>
-          <w:szCs w:val="24"/>
-        </w:rPr>
-        <w:t>others</w:t>
-      </w:r>
-      <w:proofErr w:type="gramEnd"/>
-      <w:r>
-        <w:rPr>
-          <w:rFonts w:ascii="Arial" w:hAnsi="Arial" w:cs="Arial"/>
-          <w:szCs w:val="24"/>
-        </w:rPr>
-        <w:t xml:space="preserve"> is </w:t>
+        <w:t xml:space="preserve">, implying that the ratio of this taxon to all others is </w:t>
       </w:r>
       <w:r>
         <w:rPr>
@@ -6000,7 +5975,57 @@
           <w:rFonts w:ascii="Arial" w:hAnsi="Arial" w:cs="Arial"/>
           <w:szCs w:val="24"/>
         </w:rPr>
-        <w:t xml:space="preserve"> that incorporates a Bayesian estimate of taxon abundance into a compositional framework, with the results shown in Table 1 and Figure 4. </w:t>
+        <w:t xml:space="preserve"> that incorporates a Bayesian estimate of taxon abundance into a compositional </w:t>
+      </w:r>
+      <w:proofErr w:type="gramStart"/>
+      <w:r>
+        <w:rPr>
+          <w:rFonts w:ascii="Arial" w:hAnsi="Arial" w:cs="Arial"/>
+          <w:szCs w:val="24"/>
+        </w:rPr>
+        <w:t>framework,</w:t>
+      </w:r>
+      <w:proofErr w:type="gramEnd"/>
+      <w:r>
+        <w:rPr>
+          <w:rFonts w:ascii="Arial" w:hAnsi="Arial" w:cs="Arial"/>
+          <w:szCs w:val="24"/>
+        </w:rPr>
+        <w:t xml:space="preserve"> with the results shown in Table 1 and </w:t>
+      </w:r>
+      <w:ins w:id="0" w:author="Greg Gloor" w:date="2015-12-08T10:13:00Z">
+        <w:r>
+          <w:rPr>
+            <w:rFonts w:ascii="Arial" w:hAnsi="Arial" w:cs="Arial"/>
+            <w:szCs w:val="24"/>
+          </w:rPr>
+          <w:t>the effect plot</w:t>
+        </w:r>
+      </w:ins>
+      <w:ins w:id="1" w:author="Greg Gloor" w:date="2015-12-08T10:14:00Z">
+        <w:r>
+          <w:rPr>
+            <w:rFonts w:ascii="Arial" w:hAnsi="Arial" w:cs="Arial"/>
+            <w:szCs w:val="24"/>
+          </w:rPr>
+          <w:t xml:space="preserve"> (Gloor et al. 2016)</w:t>
+        </w:r>
+      </w:ins>
+      <w:ins w:id="2" w:author="Greg Gloor" w:date="2015-12-08T10:13:00Z">
+        <w:r>
+          <w:rPr>
+            <w:rFonts w:ascii="Arial" w:hAnsi="Arial" w:cs="Arial"/>
+            <w:szCs w:val="24"/>
+          </w:rPr>
+          <w:t xml:space="preserve"> shown in </w:t>
+        </w:r>
+      </w:ins>
+      <w:r>
+        <w:rPr>
+          <w:rFonts w:ascii="Arial" w:hAnsi="Arial" w:cs="Arial"/>
+          <w:szCs w:val="24"/>
+        </w:rPr>
+        <w:t xml:space="preserve">Figure 4. </w:t>
       </w:r>
       <w:r>
         <w:rPr>
@@ -6346,7 +6371,15 @@
           <w:rFonts w:ascii="Arial" w:hAnsi="Arial" w:cs="Arial"/>
           <w:szCs w:val="24"/>
         </w:rPr>
-        <w:t xml:space="preserve"> more abundant in the A samples than in the B samples. However, the difference within the groups</w:t>
+        <w:t xml:space="preserve"> more abundant in the A samples than in the B </w:t>
+      </w:r>
+      <w:r>
+        <w:rPr>
+          <w:rFonts w:ascii="Arial" w:hAnsi="Arial" w:cs="Arial"/>
+          <w:szCs w:val="24"/>
+        </w:rPr>
+        <w:lastRenderedPageBreak/>
+        <w:t>samples. However, the difference within the groups</w:t>
       </w:r>
       <w:r>
         <w:rPr>
@@ -6367,15 +6400,7 @@
           <w:rFonts w:ascii="Arial" w:hAnsi="Arial" w:cs="Arial"/>
           <w:szCs w:val="24"/>
         </w:rPr>
-        <w:t xml:space="preserve">alent to the standard </w:t>
-      </w:r>
-      <w:r>
-        <w:rPr>
-          <w:rFonts w:ascii="Arial" w:hAnsi="Arial" w:cs="Arial"/>
-          <w:szCs w:val="24"/>
-        </w:rPr>
-        <w:lastRenderedPageBreak/>
-        <w:t>deviation)</w:t>
+        <w:t>alent to the standard deviation)</w:t>
       </w:r>
       <w:r>
         <w:rPr>
@@ -8168,7 +8193,7 @@
           <w:rFonts w:ascii="Arial" w:hAnsi="Arial" w:cs="Arial"/>
           <w:szCs w:val="24"/>
         </w:rPr>
-        <w:t xml:space="preserve">. The left panel shows a plot of the within to between condition differences, with the red dots representing those that have a BH adjusted P value of 0.05 or less. Taxa that are </w:t>
+        <w:t xml:space="preserve">. The left panel shows a plot of the within to between condition differences, with the red </w:t>
       </w:r>
       <w:r>
         <w:rPr>
@@ -8176,7 +8201,7 @@
           <w:szCs w:val="24"/>
         </w:rPr>
         <w:lastRenderedPageBreak/>
-        <w:t xml:space="preserve">more abundant than the mean in the </w:t>
+        <w:t xml:space="preserve">dots representing those that have a BH adjusted P value of 0.05 or less. Taxa that are more abundant than the mean in the </w:t>
       </w:r>
       <w:r>
         <w:rPr>
@@ -8335,12 +8360,12 @@
       <w:pPr>
         <w:spacing w:line="480" w:lineRule="auto"/>
         <w:rPr>
-          <w:ins w:id="0" w:author="Greg Gloor" w:date="2015-09-04T16:20:00Z"/>
+          <w:ins w:id="3" w:author="Greg Gloor" w:date="2015-09-04T16:20:00Z"/>
           <w:rFonts w:ascii="Arial" w:hAnsi="Arial" w:cs="Arial"/>
           <w:szCs w:val="24"/>
         </w:rPr>
       </w:pPr>
-      <w:ins w:id="1" w:author="Greg Gloor" w:date="2015-09-04T16:20:00Z">
+      <w:ins w:id="4" w:author="Greg Gloor" w:date="2015-09-04T16:20:00Z">
         <w:r>
           <w:rPr>
             <w:rFonts w:ascii="Arial" w:hAnsi="Arial" w:cs="Arial"/>
@@ -8383,7 +8408,7 @@
         </w:rPr>
         <w:t xml:space="preserve"> document a second worked example based on the data of Hsiao et al. (2013)</w:t>
       </w:r>
-      <w:ins w:id="2" w:author="Greg Gloor" w:date="2015-09-04T16:20:00Z">
+      <w:ins w:id="5" w:author="Greg Gloor" w:date="2015-09-04T16:20:00Z">
         <w:r>
           <w:rPr>
             <w:rFonts w:ascii="Arial" w:hAnsi="Arial" w:cs="Arial"/>
@@ -8392,9 +8417,7 @@
           <w:t>. We found that</w:t>
         </w:r>
       </w:ins>
-      <w:bookmarkStart w:id="3" w:name="_GoBack"/>
-      <w:bookmarkEnd w:id="3"/>
-      <w:ins w:id="4" w:author="Greg Gloor" w:date="2015-09-04T16:21:00Z">
+      <w:ins w:id="6" w:author="Greg Gloor" w:date="2015-09-04T16:21:00Z">
         <w:r>
           <w:rPr>
             <w:rFonts w:ascii="Arial" w:hAnsi="Arial" w:cs="Arial"/>
@@ -8410,7 +8433,7 @@
         </w:rPr>
         <w:t xml:space="preserve">there is little evidence of difference between groups when analyzed using this approach. </w:t>
       </w:r>
-      <w:ins w:id="5" w:author="Greg Gloor" w:date="2015-09-04T16:21:00Z">
+      <w:ins w:id="7" w:author="Greg Gloor" w:date="2015-09-04T16:21:00Z">
         <w:r>
           <w:rPr>
             <w:rFonts w:ascii="Arial" w:hAnsi="Arial" w:cs="Arial"/>
@@ -8435,7 +8458,7 @@
           <w:t xml:space="preserve"> differences reported in the original paper were not supported by a subsequent analysis </w:t>
         </w:r>
       </w:ins>
-      <w:ins w:id="6" w:author="Greg Gloor" w:date="2015-09-04T16:22:00Z">
+      <w:ins w:id="8" w:author="Greg Gloor" w:date="2015-09-04T16:22:00Z">
         <w:r>
           <w:rPr>
             <w:rFonts w:ascii="Arial" w:hAnsi="Arial" w:cs="Arial"/>
@@ -8444,7 +8467,7 @@
           <w:t>with</w:t>
         </w:r>
       </w:ins>
-      <w:ins w:id="7" w:author="Greg Gloor" w:date="2015-09-04T16:21:00Z">
+      <w:ins w:id="9" w:author="Greg Gloor" w:date="2015-09-04T16:21:00Z">
         <w:r>
           <w:rPr>
             <w:rFonts w:ascii="Arial" w:hAnsi="Arial" w:cs="Arial"/>
@@ -8454,7 +8477,7 @@
         </w:r>
       </w:ins>
       <w:proofErr w:type="gramStart"/>
-      <w:ins w:id="8" w:author="Greg Gloor" w:date="2015-09-04T16:22:00Z">
+      <w:ins w:id="10" w:author="Greg Gloor" w:date="2015-09-04T16:22:00Z">
         <w:r>
           <w:rPr>
             <w:rFonts w:ascii="Arial" w:hAnsi="Arial" w:cs="Arial"/>
@@ -9384,6 +9407,7 @@
       <w:pPr>
         <w:spacing w:line="480" w:lineRule="auto"/>
         <w:rPr>
+          <w:ins w:id="11" w:author="Greg Gloor" w:date="2015-12-08T09:56:00Z"/>
           <w:rFonts w:ascii="Arial" w:hAnsi="Arial" w:cs="Arial"/>
           <w:b/>
           <w:color w:val="000000" w:themeColor="text1"/>
@@ -9395,287 +9419,867 @@
       <w:pPr>
         <w:spacing w:line="480" w:lineRule="auto"/>
         <w:rPr>
+          <w:ins w:id="12" w:author="Greg Gloor" w:date="2015-12-08T09:56:00Z"/>
           <w:rFonts w:ascii="Arial" w:hAnsi="Arial" w:cs="Arial"/>
           <w:b/>
           <w:color w:val="000000" w:themeColor="text1"/>
           <w:szCs w:val="24"/>
         </w:rPr>
       </w:pPr>
-      <w:r>
-        <w:rPr>
-          <w:rFonts w:ascii="Arial" w:hAnsi="Arial" w:cs="Arial"/>
-          <w:b/>
-          <w:color w:val="000000" w:themeColor="text1"/>
-          <w:szCs w:val="24"/>
-        </w:rPr>
-        <w:t>References</w:t>
-      </w:r>
+      <w:ins w:id="13" w:author="Greg Gloor" w:date="2015-12-08T09:56:00Z">
+        <w:r>
+          <w:rPr>
+            <w:rFonts w:ascii="Arial" w:hAnsi="Arial" w:cs="Arial"/>
+            <w:b/>
+            <w:color w:val="000000" w:themeColor="text1"/>
+            <w:szCs w:val="24"/>
+          </w:rPr>
+          <w:t>Figure Legends</w:t>
+        </w:r>
+      </w:ins>
     </w:p>
     <w:p>
       <w:pPr>
         <w:spacing w:line="480" w:lineRule="auto"/>
         <w:rPr>
-          <w:rFonts w:ascii="Arial" w:eastAsia="Times New Roman" w:hAnsi="Arial" w:cs="Arial"/>
-          <w:color w:val="000000" w:themeColor="text1"/>
-          <w:szCs w:val="24"/>
-          <w:lang w:val="en-CA" w:eastAsia="en-CA"/>
+          <w:ins w:id="14" w:author="Greg Gloor" w:date="2015-12-08T09:56:00Z"/>
+          <w:rFonts w:ascii="Arial" w:hAnsi="Arial" w:cs="Arial"/>
+          <w:color w:val="000000" w:themeColor="text1"/>
+          <w:szCs w:val="24"/>
+          <w:rPrChange w:id="15" w:author="Greg Gloor" w:date="2015-12-08T10:04:00Z">
+            <w:rPr>
+              <w:ins w:id="16" w:author="Greg Gloor" w:date="2015-12-08T09:56:00Z"/>
+              <w:rFonts w:ascii="Arial" w:hAnsi="Arial" w:cs="Arial"/>
+              <w:b/>
+              <w:color w:val="000000" w:themeColor="text1"/>
+              <w:szCs w:val="24"/>
+            </w:rPr>
+          </w:rPrChange>
         </w:rPr>
       </w:pPr>
-      <w:proofErr w:type="spellStart"/>
-      <w:r>
-        <w:rPr>
-          <w:rFonts w:ascii="Arial" w:eastAsia="Times New Roman" w:hAnsi="Arial" w:cs="Arial"/>
-          <w:color w:val="000000" w:themeColor="text1"/>
-          <w:szCs w:val="24"/>
-          <w:lang w:val="en-CA" w:eastAsia="en-CA"/>
-        </w:rPr>
-        <w:t>Aitchison</w:t>
-      </w:r>
-      <w:proofErr w:type="spellEnd"/>
-      <w:r>
-        <w:rPr>
-          <w:rFonts w:ascii="Arial" w:eastAsia="Times New Roman" w:hAnsi="Arial" w:cs="Arial"/>
-          <w:color w:val="000000" w:themeColor="text1"/>
-          <w:szCs w:val="24"/>
-          <w:lang w:val="en-CA" w:eastAsia="en-CA"/>
-        </w:rPr>
-        <w:t xml:space="preserve">, J. 1986. </w:t>
-      </w:r>
-      <w:proofErr w:type="gramStart"/>
-      <w:r>
-        <w:rPr>
-          <w:rFonts w:ascii="Arial" w:eastAsia="Times New Roman" w:hAnsi="Arial" w:cs="Arial"/>
-          <w:color w:val="000000" w:themeColor="text1"/>
-          <w:szCs w:val="24"/>
-          <w:lang w:val="en-CA" w:eastAsia="en-CA"/>
-        </w:rPr>
-        <w:t xml:space="preserve">The </w:t>
-      </w:r>
-      <w:r>
-        <w:rPr>
-          <w:rFonts w:ascii="Arial" w:eastAsia="Times New Roman" w:hAnsi="Arial" w:cs="Arial"/>
-          <w:color w:val="000000" w:themeColor="text1"/>
-          <w:szCs w:val="24"/>
-          <w:lang w:val="en-CA" w:eastAsia="en-CA"/>
-        </w:rPr>
-        <w:t>s</w:t>
-      </w:r>
-      <w:r>
-        <w:rPr>
-          <w:rFonts w:ascii="Arial" w:eastAsia="Times New Roman" w:hAnsi="Arial" w:cs="Arial"/>
-          <w:color w:val="000000" w:themeColor="text1"/>
-          <w:szCs w:val="24"/>
-          <w:lang w:val="en-CA" w:eastAsia="en-CA"/>
-        </w:rPr>
-        <w:t xml:space="preserve">tatistical </w:t>
-      </w:r>
-      <w:r>
-        <w:rPr>
-          <w:rFonts w:ascii="Arial" w:eastAsia="Times New Roman" w:hAnsi="Arial" w:cs="Arial"/>
-          <w:color w:val="000000" w:themeColor="text1"/>
-          <w:szCs w:val="24"/>
-          <w:lang w:val="en-CA" w:eastAsia="en-CA"/>
-        </w:rPr>
-        <w:t>a</w:t>
-      </w:r>
-      <w:r>
-        <w:rPr>
-          <w:rFonts w:ascii="Arial" w:eastAsia="Times New Roman" w:hAnsi="Arial" w:cs="Arial"/>
-          <w:color w:val="000000" w:themeColor="text1"/>
-          <w:szCs w:val="24"/>
-          <w:lang w:val="en-CA" w:eastAsia="en-CA"/>
-        </w:rPr>
-        <w:t xml:space="preserve">nalysis of </w:t>
-      </w:r>
-      <w:r>
-        <w:rPr>
-          <w:rFonts w:ascii="Arial" w:eastAsia="Times New Roman" w:hAnsi="Arial" w:cs="Arial"/>
-          <w:color w:val="000000" w:themeColor="text1"/>
-          <w:szCs w:val="24"/>
-          <w:lang w:val="en-CA" w:eastAsia="en-CA"/>
-        </w:rPr>
-        <w:t>c</w:t>
-      </w:r>
-      <w:r>
-        <w:rPr>
-          <w:rFonts w:ascii="Arial" w:eastAsia="Times New Roman" w:hAnsi="Arial" w:cs="Arial"/>
-          <w:color w:val="000000" w:themeColor="text1"/>
-          <w:szCs w:val="24"/>
-          <w:lang w:val="en-CA" w:eastAsia="en-CA"/>
-        </w:rPr>
-        <w:t xml:space="preserve">ompositional </w:t>
-      </w:r>
-      <w:r>
-        <w:rPr>
-          <w:rFonts w:ascii="Arial" w:eastAsia="Times New Roman" w:hAnsi="Arial" w:cs="Arial"/>
-          <w:color w:val="000000" w:themeColor="text1"/>
-          <w:szCs w:val="24"/>
-          <w:lang w:val="en-CA" w:eastAsia="en-CA"/>
-        </w:rPr>
-        <w:t>d</w:t>
-      </w:r>
-      <w:r>
-        <w:rPr>
-          <w:rFonts w:ascii="Arial" w:eastAsia="Times New Roman" w:hAnsi="Arial" w:cs="Arial"/>
-          <w:color w:val="000000" w:themeColor="text1"/>
-          <w:szCs w:val="24"/>
-          <w:lang w:val="en-CA" w:eastAsia="en-CA"/>
-        </w:rPr>
-        <w:t>ata, Chapman and Hall, London England.</w:t>
-      </w:r>
-      <w:proofErr w:type="gramEnd"/>
-      <w:r>
-        <w:rPr>
-          <w:rFonts w:ascii="Arial" w:eastAsia="Times New Roman" w:hAnsi="Arial" w:cs="Arial"/>
-          <w:color w:val="000000" w:themeColor="text1"/>
-          <w:szCs w:val="24"/>
-          <w:lang w:val="en-CA" w:eastAsia="en-CA"/>
-        </w:rPr>
-        <w:t xml:space="preserve"> ISBN 1-930665-78-4</w:t>
-      </w:r>
+      <w:ins w:id="17" w:author="Greg Gloor" w:date="2015-12-08T10:04:00Z">
+        <w:r>
+          <w:rPr>
+            <w:rFonts w:ascii="Arial" w:hAnsi="Arial" w:cs="Arial"/>
+            <w:b/>
+            <w:color w:val="000000" w:themeColor="text1"/>
+            <w:szCs w:val="24"/>
+          </w:rPr>
+          <w:t xml:space="preserve">Figure 1: </w:t>
+        </w:r>
+        <w:r>
+          <w:rPr>
+            <w:rFonts w:ascii="Arial" w:hAnsi="Arial" w:cs="Arial"/>
+            <w:color w:val="000000" w:themeColor="text1"/>
+            <w:szCs w:val="24"/>
+          </w:rPr>
+          <w:t xml:space="preserve">The difference between counting and proportions. The left panel shows two samples composed of 49 invariant OTUs in red, and 1 </w:t>
+        </w:r>
+      </w:ins>
+      <w:ins w:id="18" w:author="Greg Gloor" w:date="2015-12-08T10:05:00Z">
+        <w:r>
+          <w:rPr>
+            <w:rFonts w:ascii="Arial" w:hAnsi="Arial" w:cs="Arial"/>
+            <w:color w:val="000000" w:themeColor="text1"/>
+            <w:szCs w:val="24"/>
+          </w:rPr>
+          <w:t>OTU that changes in count 10-fold (blue). The top part of the panel represents this as a bar plot, and the bottom as a scatter plot.</w:t>
+        </w:r>
+      </w:ins>
+      <w:ins w:id="19" w:author="Greg Gloor" w:date="2015-12-08T10:06:00Z">
+        <w:r>
+          <w:rPr>
+            <w:rFonts w:ascii="Arial" w:hAnsi="Arial" w:cs="Arial"/>
+            <w:color w:val="000000" w:themeColor="text1"/>
+            <w:szCs w:val="24"/>
+          </w:rPr>
+          <w:t xml:space="preserve"> This is the type of data that most current analysis tools in the </w:t>
+        </w:r>
+        <w:proofErr w:type="spellStart"/>
+        <w:r>
+          <w:rPr>
+            <w:rFonts w:ascii="Arial" w:hAnsi="Arial" w:cs="Arial"/>
+            <w:color w:val="000000" w:themeColor="text1"/>
+            <w:szCs w:val="24"/>
+          </w:rPr>
+          <w:t>microbiome</w:t>
+        </w:r>
+        <w:proofErr w:type="spellEnd"/>
+        <w:r>
+          <w:rPr>
+            <w:rFonts w:ascii="Arial" w:hAnsi="Arial" w:cs="Arial"/>
+            <w:color w:val="000000" w:themeColor="text1"/>
+            <w:szCs w:val="24"/>
+          </w:rPr>
+          <w:t xml:space="preserve"> filed expect.</w:t>
+        </w:r>
+      </w:ins>
+      <w:ins w:id="20" w:author="Greg Gloor" w:date="2015-12-08T10:05:00Z">
+        <w:r>
+          <w:rPr>
+            <w:rFonts w:ascii="Arial" w:hAnsi="Arial" w:cs="Arial"/>
+            <w:color w:val="000000" w:themeColor="text1"/>
+            <w:szCs w:val="24"/>
+          </w:rPr>
+          <w:t xml:space="preserve"> The middle panel shows the same samples after they </w:t>
+        </w:r>
+      </w:ins>
+      <w:ins w:id="21" w:author="Greg Gloor" w:date="2015-12-08T10:06:00Z">
+        <w:r>
+          <w:rPr>
+            <w:rFonts w:ascii="Arial" w:hAnsi="Arial" w:cs="Arial"/>
+            <w:color w:val="000000" w:themeColor="text1"/>
+            <w:szCs w:val="24"/>
+          </w:rPr>
+          <w:t xml:space="preserve">have been sequenced and so constrained to have a constant sum. With such a constraint, there representation is the same whether the sum is 1 (as shown here) or an arbitrarily larger number (such as would be obtained from a sequencing instrument). The distortion in the data is obvious: the blue </w:t>
+        </w:r>
+      </w:ins>
+      <w:ins w:id="22" w:author="Greg Gloor" w:date="2015-12-08T10:08:00Z">
+        <w:r>
+          <w:rPr>
+            <w:rFonts w:ascii="Arial" w:hAnsi="Arial" w:cs="Arial"/>
+            <w:color w:val="000000" w:themeColor="text1"/>
+            <w:szCs w:val="24"/>
+          </w:rPr>
+          <w:t xml:space="preserve">OTU still appears to be more abundant, but the red OTUs appear to have become less abundant! It is obvious that we would draw incorrect inferences regarding </w:t>
+        </w:r>
+      </w:ins>
+      <w:ins w:id="23" w:author="Greg Gloor" w:date="2015-12-08T10:09:00Z">
+        <w:r>
+          <w:rPr>
+            <w:rFonts w:ascii="Arial" w:hAnsi="Arial" w:cs="Arial"/>
+            <w:color w:val="000000" w:themeColor="text1"/>
+            <w:szCs w:val="24"/>
+          </w:rPr>
+          <w:t xml:space="preserve">abundance changes in these data, yet this is the approach taken by existing tools. The third panel shows that much of this distortion can be removed using the </w:t>
+        </w:r>
+        <w:proofErr w:type="spellStart"/>
+        <w:r>
+          <w:rPr>
+            <w:rFonts w:ascii="Arial" w:hAnsi="Arial" w:cs="Arial"/>
+            <w:color w:val="000000" w:themeColor="text1"/>
+            <w:szCs w:val="24"/>
+          </w:rPr>
+          <w:t>centred</w:t>
+        </w:r>
+        <w:proofErr w:type="spellEnd"/>
+        <w:r>
+          <w:rPr>
+            <w:rFonts w:ascii="Arial" w:hAnsi="Arial" w:cs="Arial"/>
+            <w:color w:val="000000" w:themeColor="text1"/>
+            <w:szCs w:val="24"/>
+          </w:rPr>
+          <w:t xml:space="preserve"> log-ratio </w:t>
+        </w:r>
+      </w:ins>
+      <w:ins w:id="24" w:author="Greg Gloor" w:date="2015-12-08T10:10:00Z">
+        <w:r>
+          <w:rPr>
+            <w:rFonts w:ascii="Arial" w:hAnsi="Arial" w:cs="Arial"/>
+            <w:color w:val="000000" w:themeColor="text1"/>
+            <w:szCs w:val="24"/>
+          </w:rPr>
+          <w:t>transformation. Examination of the data after this transformation can thus provide more robust inferences.</w:t>
+        </w:r>
+      </w:ins>
+    </w:p>
+    <w:p>
+      <w:pPr>
+        <w:widowControl w:val="0"/>
+        <w:autoSpaceDE w:val="0"/>
+        <w:autoSpaceDN w:val="0"/>
+        <w:adjustRightInd w:val="0"/>
+        <w:spacing w:after="240"/>
+        <w:rPr>
+          <w:ins w:id="25" w:author="Greg Gloor" w:date="2015-12-08T09:56:00Z"/>
+          <w:rFonts w:ascii="Times" w:hAnsi="Times" w:cs="Times"/>
+          <w:szCs w:val="24"/>
+        </w:rPr>
+      </w:pPr>
+      <w:ins w:id="26" w:author="Greg Gloor" w:date="2015-12-08T09:56:00Z">
+        <w:r>
+          <w:rPr>
+            <w:rFonts w:ascii="Arial" w:hAnsi="Arial" w:cs="Arial"/>
+            <w:b/>
+            <w:color w:val="000000" w:themeColor="text1"/>
+            <w:szCs w:val="24"/>
+          </w:rPr>
+          <w:t xml:space="preserve">Figure 2: </w:t>
+        </w:r>
+        <w:r>
+          <w:rPr>
+            <w:rFonts w:ascii="Times" w:hAnsi="Times" w:cs="Times"/>
+            <w:sz w:val="26"/>
+            <w:szCs w:val="26"/>
+          </w:rPr>
+          <w:t xml:space="preserve">The left figure shows a covariance </w:t>
+        </w:r>
+        <w:proofErr w:type="spellStart"/>
+        <w:r>
+          <w:rPr>
+            <w:rFonts w:ascii="Times" w:hAnsi="Times" w:cs="Times"/>
+            <w:sz w:val="26"/>
+            <w:szCs w:val="26"/>
+          </w:rPr>
+          <w:t>biplot</w:t>
+        </w:r>
+        <w:proofErr w:type="spellEnd"/>
+        <w:r>
+          <w:rPr>
+            <w:rFonts w:ascii="Times" w:hAnsi="Times" w:cs="Times"/>
+            <w:sz w:val="26"/>
+            <w:szCs w:val="26"/>
+          </w:rPr>
+          <w:t xml:space="preserve"> of the abundance- filtered dataset, the right figure shows a scree plot of the same data. This exploratory analysis is much </w:t>
+        </w:r>
+        <w:r>
+          <w:rPr>
+            <w:rFonts w:ascii="Times" w:hAnsi="Times" w:cs="Times"/>
+            <w:sz w:val="26"/>
+            <w:szCs w:val="26"/>
+          </w:rPr>
+          <w:lastRenderedPageBreak/>
+          <w:t xml:space="preserve">encouraging because the amount of variance explained is rather substantial with 0.469 of the variance being explained by component 1, and 0.139 being explained by component 2. The scree plot also shows that the majority of the variability is on component 1. We can interpret this </w:t>
+        </w:r>
+        <w:proofErr w:type="spellStart"/>
+        <w:r>
+          <w:rPr>
+            <w:rFonts w:ascii="Times" w:hAnsi="Times" w:cs="Times"/>
+            <w:sz w:val="26"/>
+            <w:szCs w:val="26"/>
+          </w:rPr>
+          <w:t>biplot</w:t>
+        </w:r>
+        <w:proofErr w:type="spellEnd"/>
+        <w:r>
+          <w:rPr>
+            <w:rFonts w:ascii="Times" w:hAnsi="Times" w:cs="Times"/>
+            <w:sz w:val="26"/>
+            <w:szCs w:val="26"/>
+          </w:rPr>
+          <w:t xml:space="preserve"> with some confidence. </w:t>
+        </w:r>
+      </w:ins>
+    </w:p>
+    <w:p>
+      <w:pPr>
+        <w:widowControl w:val="0"/>
+        <w:autoSpaceDE w:val="0"/>
+        <w:autoSpaceDN w:val="0"/>
+        <w:adjustRightInd w:val="0"/>
+        <w:spacing w:after="240"/>
+        <w:rPr>
+          <w:ins w:id="27" w:author="Greg Gloor" w:date="2015-12-08T09:56:00Z"/>
+          <w:rFonts w:ascii="Times" w:hAnsi="Times" w:cs="Times"/>
+          <w:szCs w:val="24"/>
+        </w:rPr>
+      </w:pPr>
+      <w:ins w:id="28" w:author="Greg Gloor" w:date="2015-12-08T09:56:00Z">
+        <w:r>
+          <w:rPr>
+            <w:rFonts w:ascii="Arial" w:hAnsi="Arial" w:cs="Arial"/>
+            <w:b/>
+            <w:color w:val="000000" w:themeColor="text1"/>
+            <w:szCs w:val="24"/>
+          </w:rPr>
+          <w:t xml:space="preserve">Figure 3: </w:t>
+        </w:r>
+        <w:r>
+          <w:rPr>
+            <w:rFonts w:ascii="Times" w:hAnsi="Times" w:cs="Times"/>
+            <w:sz w:val="26"/>
+            <w:szCs w:val="26"/>
+          </w:rPr>
+          <w:t xml:space="preserve">Unsupervised clustering of the reduced dataset. The top figure shows a </w:t>
+        </w:r>
+        <w:proofErr w:type="spellStart"/>
+        <w:r>
+          <w:rPr>
+            <w:rFonts w:ascii="Times" w:hAnsi="Times" w:cs="Times"/>
+            <w:sz w:val="26"/>
+            <w:szCs w:val="26"/>
+          </w:rPr>
+          <w:t>dendrogram</w:t>
+        </w:r>
+        <w:proofErr w:type="spellEnd"/>
+        <w:r>
+          <w:rPr>
+            <w:rFonts w:ascii="Times" w:hAnsi="Times" w:cs="Times"/>
+            <w:sz w:val="26"/>
+            <w:szCs w:val="26"/>
+          </w:rPr>
+          <w:t xml:space="preserve"> of relatedness generated by unsupervised clustering of the </w:t>
+        </w:r>
+        <w:proofErr w:type="spellStart"/>
+        <w:r>
+          <w:rPr>
+            <w:rFonts w:ascii="Times" w:hAnsi="Times" w:cs="Times"/>
+            <w:sz w:val="26"/>
+            <w:szCs w:val="26"/>
+          </w:rPr>
+          <w:t>Aitchison</w:t>
+        </w:r>
+        <w:proofErr w:type="spellEnd"/>
+        <w:r>
+          <w:rPr>
+            <w:rFonts w:ascii="Times" w:hAnsi="Times" w:cs="Times"/>
+            <w:sz w:val="26"/>
+            <w:szCs w:val="26"/>
+          </w:rPr>
+          <w:t xml:space="preserve"> distances, which is the only distance that is robust to perturbations and sub-compositions of the data</w:t>
+        </w:r>
+        <w:r>
+          <w:rPr>
+            <w:rFonts w:ascii="Times" w:hAnsi="Times" w:cs="Times"/>
+            <w:position w:val="10"/>
+            <w:sz w:val="18"/>
+            <w:szCs w:val="18"/>
+          </w:rPr>
+          <w:t>3</w:t>
+        </w:r>
+        <w:r>
+          <w:rPr>
+            <w:rFonts w:ascii="Times" w:hAnsi="Times" w:cs="Times"/>
+            <w:sz w:val="26"/>
+            <w:szCs w:val="26"/>
+          </w:rPr>
+          <w:t xml:space="preserve">. The bottom figure shows a stacked bar plot of the samples in the same order. The legend indicating the </w:t>
+        </w:r>
+        <w:proofErr w:type="spellStart"/>
+        <w:r>
+          <w:rPr>
+            <w:rFonts w:ascii="Times" w:hAnsi="Times" w:cs="Times"/>
+            <w:sz w:val="26"/>
+            <w:szCs w:val="26"/>
+          </w:rPr>
+          <w:t>colour</w:t>
+        </w:r>
+        <w:proofErr w:type="spellEnd"/>
+        <w:r>
+          <w:rPr>
+            <w:rFonts w:ascii="Times" w:hAnsi="Times" w:cs="Times"/>
+            <w:sz w:val="26"/>
+            <w:szCs w:val="26"/>
+          </w:rPr>
+          <w:t xml:space="preserve"> scheme for the taxa is on the right side. </w:t>
+        </w:r>
+      </w:ins>
+    </w:p>
+    <w:p>
+      <w:pPr>
+        <w:widowControl w:val="0"/>
+        <w:autoSpaceDE w:val="0"/>
+        <w:autoSpaceDN w:val="0"/>
+        <w:adjustRightInd w:val="0"/>
+        <w:spacing w:after="240"/>
+        <w:rPr>
+          <w:ins w:id="29" w:author="Greg Gloor" w:date="2015-12-08T09:56:00Z"/>
+          <w:rFonts w:ascii="Times" w:hAnsi="Times" w:cs="Times"/>
+          <w:szCs w:val="24"/>
+        </w:rPr>
+      </w:pPr>
+      <w:ins w:id="30" w:author="Greg Gloor" w:date="2015-12-08T09:56:00Z">
+        <w:r>
+          <w:rPr>
+            <w:rFonts w:ascii="Arial" w:hAnsi="Arial" w:cs="Arial"/>
+            <w:b/>
+            <w:color w:val="000000" w:themeColor="text1"/>
+            <w:szCs w:val="24"/>
+          </w:rPr>
+          <w:t xml:space="preserve">Figure 4: </w:t>
+        </w:r>
+      </w:ins>
+      <w:ins w:id="31" w:author="Greg Gloor" w:date="2015-12-08T09:59:00Z">
+        <w:r>
+          <w:rPr>
+            <w:rFonts w:ascii="Arial" w:hAnsi="Arial" w:cs="Arial"/>
+            <w:color w:val="000000" w:themeColor="text1"/>
+            <w:szCs w:val="24"/>
+          </w:rPr>
+          <w:t xml:space="preserve"> An effect plot showing the </w:t>
+        </w:r>
+        <w:proofErr w:type="spellStart"/>
+        <w:r>
+          <w:rPr>
+            <w:rFonts w:ascii="Arial" w:hAnsi="Arial" w:cs="Arial"/>
+            <w:color w:val="000000" w:themeColor="text1"/>
+            <w:szCs w:val="24"/>
+          </w:rPr>
+          <w:t>un</w:t>
+        </w:r>
+      </w:ins>
+      <w:ins w:id="32" w:author="Greg Gloor" w:date="2015-12-08T09:56:00Z">
+        <w:r>
+          <w:rPr>
+            <w:rFonts w:ascii="Times" w:hAnsi="Times" w:cs="Times"/>
+            <w:sz w:val="26"/>
+            <w:szCs w:val="26"/>
+          </w:rPr>
+          <w:t>ivariate</w:t>
+        </w:r>
+        <w:proofErr w:type="spellEnd"/>
+        <w:r>
+          <w:rPr>
+            <w:rFonts w:ascii="Times" w:hAnsi="Times" w:cs="Times"/>
+            <w:sz w:val="26"/>
+            <w:szCs w:val="26"/>
+          </w:rPr>
+          <w:t xml:space="preserve"> differences between groups. The left plot shows a plot of the maximum variance within the B or A group vs. the difference between groups. Red points indicate those that have a mean </w:t>
+        </w:r>
+        <w:proofErr w:type="spellStart"/>
+        <w:r>
+          <w:rPr>
+            <w:rFonts w:ascii="Times" w:hAnsi="Times" w:cs="Times"/>
+            <w:sz w:val="26"/>
+            <w:szCs w:val="26"/>
+          </w:rPr>
+          <w:t>Benjamini</w:t>
+        </w:r>
+        <w:proofErr w:type="spellEnd"/>
+        <w:r>
+          <w:rPr>
+            <w:rFonts w:ascii="Times" w:hAnsi="Times" w:cs="Times"/>
+            <w:sz w:val="26"/>
+            <w:szCs w:val="26"/>
+          </w:rPr>
+          <w:t xml:space="preserve">-Hochberg adjusted P-value of 0.05 or less using P values calculated with the Wilcoxon rank test. The middle plot shows a plot of the effect size vs. the adjusted P value. In general, effect size measures are more robust than are P values and are preferred. For a large sample size such as this one, an effect size of 0.5 or greater will likely correspond to biological relevance. The right plot shows a volcano plot where the difference between groups is plotted </w:t>
+        </w:r>
+        <w:proofErr w:type="spellStart"/>
+        <w:r>
+          <w:rPr>
+            <w:rFonts w:ascii="Times" w:hAnsi="Times" w:cs="Times"/>
+            <w:sz w:val="26"/>
+            <w:szCs w:val="26"/>
+          </w:rPr>
+          <w:t>vs</w:t>
+        </w:r>
+        <w:proofErr w:type="spellEnd"/>
+        <w:r>
+          <w:rPr>
+            <w:rFonts w:ascii="Times" w:hAnsi="Times" w:cs="Times"/>
+            <w:sz w:val="26"/>
+            <w:szCs w:val="26"/>
+          </w:rPr>
+          <w:t xml:space="preserve"> the adjusted P value. </w:t>
+        </w:r>
+      </w:ins>
     </w:p>
     <w:p>
       <w:pPr>
         <w:spacing w:line="480" w:lineRule="auto"/>
         <w:rPr>
-          <w:rFonts w:ascii="Arial" w:eastAsia="Times New Roman" w:hAnsi="Arial" w:cs="Arial"/>
-          <w:szCs w:val="24"/>
-          <w:lang w:eastAsia="en-CA"/>
+          <w:ins w:id="33" w:author="Greg Gloor" w:date="2015-12-08T09:58:00Z"/>
+          <w:rFonts w:ascii="Arial" w:hAnsi="Arial" w:cs="Arial"/>
+          <w:color w:val="000000" w:themeColor="text1"/>
+          <w:szCs w:val="24"/>
         </w:rPr>
       </w:pPr>
-      <w:proofErr w:type="spellStart"/>
-      <w:proofErr w:type="gramStart"/>
-      <w:r>
-        <w:rPr>
-          <w:rFonts w:ascii="Arial" w:eastAsia="Times New Roman" w:hAnsi="Arial" w:cs="Arial"/>
-          <w:szCs w:val="24"/>
-          <w:lang w:eastAsia="en-CA"/>
-        </w:rPr>
-        <w:t>Aitchison</w:t>
-      </w:r>
-      <w:proofErr w:type="spellEnd"/>
-      <w:r>
-        <w:rPr>
-          <w:rFonts w:ascii="Arial" w:eastAsia="Times New Roman" w:hAnsi="Arial" w:cs="Arial"/>
-          <w:szCs w:val="24"/>
-          <w:lang w:eastAsia="en-CA"/>
-        </w:rPr>
-        <w:t xml:space="preserve">, J and </w:t>
-      </w:r>
-      <w:proofErr w:type="spellStart"/>
-      <w:r>
-        <w:rPr>
-          <w:rFonts w:ascii="Arial" w:eastAsia="Times New Roman" w:hAnsi="Arial" w:cs="Arial"/>
-          <w:szCs w:val="24"/>
-          <w:lang w:eastAsia="en-CA"/>
-        </w:rPr>
-        <w:t>Greenacre</w:t>
-      </w:r>
-      <w:proofErr w:type="spellEnd"/>
-      <w:r>
-        <w:rPr>
-          <w:rFonts w:ascii="Arial" w:eastAsia="Times New Roman" w:hAnsi="Arial" w:cs="Arial"/>
-          <w:szCs w:val="24"/>
-          <w:lang w:eastAsia="en-CA"/>
-        </w:rPr>
-        <w:t>, M. 2002.</w:t>
-      </w:r>
-      <w:proofErr w:type="gramEnd"/>
-      <w:r>
-        <w:rPr>
-          <w:rFonts w:ascii="Arial" w:eastAsia="Times New Roman" w:hAnsi="Arial" w:cs="Arial"/>
-          <w:szCs w:val="24"/>
-          <w:lang w:eastAsia="en-CA"/>
-        </w:rPr>
-        <w:t xml:space="preserve"> </w:t>
-      </w:r>
-      <w:proofErr w:type="spellStart"/>
-      <w:proofErr w:type="gramStart"/>
-      <w:r>
-        <w:rPr>
-          <w:rFonts w:ascii="Arial" w:eastAsia="Times New Roman" w:hAnsi="Arial" w:cs="Arial"/>
-          <w:szCs w:val="24"/>
-          <w:lang w:eastAsia="en-CA"/>
-        </w:rPr>
-        <w:t>Biplots</w:t>
-      </w:r>
-      <w:proofErr w:type="spellEnd"/>
-      <w:r>
-        <w:rPr>
-          <w:rFonts w:ascii="Arial" w:eastAsia="Times New Roman" w:hAnsi="Arial" w:cs="Arial"/>
-          <w:szCs w:val="24"/>
-          <w:lang w:eastAsia="en-CA"/>
-        </w:rPr>
-        <w:t xml:space="preserve"> of compositional data.</w:t>
-      </w:r>
-      <w:proofErr w:type="gramEnd"/>
-      <w:r>
-        <w:rPr>
-          <w:rFonts w:ascii="Arial" w:eastAsia="Times New Roman" w:hAnsi="Arial" w:cs="Arial"/>
-          <w:szCs w:val="24"/>
-          <w:lang w:eastAsia="en-CA"/>
-        </w:rPr>
-        <w:t xml:space="preserve"> J</w:t>
-      </w:r>
-      <w:r>
-        <w:rPr>
-          <w:rFonts w:ascii="Arial" w:eastAsia="Times New Roman" w:hAnsi="Arial" w:cs="Arial"/>
-          <w:szCs w:val="24"/>
-          <w:lang w:eastAsia="en-CA"/>
-        </w:rPr>
-        <w:t xml:space="preserve">. </w:t>
-      </w:r>
-      <w:r>
-        <w:rPr>
-          <w:rFonts w:ascii="Arial" w:eastAsia="Times New Roman" w:hAnsi="Arial" w:cs="Arial"/>
-          <w:szCs w:val="24"/>
-          <w:lang w:eastAsia="en-CA"/>
-        </w:rPr>
-        <w:t>Royal Stat</w:t>
-      </w:r>
-      <w:r>
-        <w:rPr>
-          <w:rFonts w:ascii="Arial" w:eastAsia="Times New Roman" w:hAnsi="Arial" w:cs="Arial"/>
-          <w:szCs w:val="24"/>
-          <w:lang w:eastAsia="en-CA"/>
-        </w:rPr>
-        <w:t xml:space="preserve">. </w:t>
-      </w:r>
-      <w:proofErr w:type="spellStart"/>
-      <w:r>
-        <w:rPr>
-          <w:rFonts w:ascii="Arial" w:eastAsia="Times New Roman" w:hAnsi="Arial" w:cs="Arial"/>
-          <w:szCs w:val="24"/>
-          <w:lang w:eastAsia="en-CA"/>
-        </w:rPr>
-        <w:t>Soc</w:t>
-      </w:r>
-      <w:proofErr w:type="spellEnd"/>
-      <w:r>
-        <w:rPr>
-          <w:rFonts w:ascii="Arial" w:eastAsia="Times New Roman" w:hAnsi="Arial" w:cs="Arial"/>
-          <w:szCs w:val="24"/>
-          <w:lang w:eastAsia="en-CA"/>
-        </w:rPr>
-        <w:t xml:space="preserve">: Series C. 51:375-92 </w:t>
-      </w:r>
+      <w:ins w:id="34" w:author="Greg Gloor" w:date="2015-12-08T09:57:00Z">
+        <w:r>
+          <w:rPr>
+            <w:rFonts w:ascii="Arial" w:hAnsi="Arial" w:cs="Arial"/>
+            <w:b/>
+            <w:color w:val="000000" w:themeColor="text1"/>
+            <w:szCs w:val="24"/>
+          </w:rPr>
+          <w:t xml:space="preserve">Figure 5: </w:t>
+        </w:r>
+        <w:r>
+          <w:rPr>
+            <w:rFonts w:ascii="Arial" w:hAnsi="Arial" w:cs="Arial"/>
+            <w:color w:val="000000" w:themeColor="text1"/>
+            <w:szCs w:val="24"/>
+          </w:rPr>
+          <w:t xml:space="preserve"> A </w:t>
+        </w:r>
+        <w:proofErr w:type="spellStart"/>
+        <w:r>
+          <w:rPr>
+            <w:rFonts w:ascii="Arial" w:hAnsi="Arial" w:cs="Arial"/>
+            <w:color w:val="000000" w:themeColor="text1"/>
+            <w:szCs w:val="24"/>
+          </w:rPr>
+          <w:t>biplot</w:t>
+        </w:r>
+        <w:proofErr w:type="spellEnd"/>
+        <w:r>
+          <w:rPr>
+            <w:rFonts w:ascii="Arial" w:hAnsi="Arial" w:cs="Arial"/>
+            <w:color w:val="000000" w:themeColor="text1"/>
+            <w:szCs w:val="24"/>
+          </w:rPr>
+          <w:t xml:space="preserve"> of the Hsiao dataset. Here we can see that the control and experimental samples are intermingled and that the proportion of variance</w:t>
+        </w:r>
+      </w:ins>
+      <w:ins w:id="35" w:author="Greg Gloor" w:date="2015-12-08T09:58:00Z">
+        <w:r>
+          <w:rPr>
+            <w:rFonts w:ascii="Arial" w:hAnsi="Arial" w:cs="Arial"/>
+            <w:color w:val="000000" w:themeColor="text1"/>
+            <w:szCs w:val="24"/>
+          </w:rPr>
+          <w:t xml:space="preserve"> explained in the first component is not as compared to the other components is not as obvious as in the </w:t>
+        </w:r>
+        <w:proofErr w:type="spellStart"/>
+        <w:r>
+          <w:rPr>
+            <w:rFonts w:ascii="Arial" w:hAnsi="Arial" w:cs="Arial"/>
+            <w:color w:val="000000" w:themeColor="text1"/>
+            <w:szCs w:val="24"/>
+          </w:rPr>
+          <w:t>biplot</w:t>
+        </w:r>
+        <w:proofErr w:type="spellEnd"/>
+        <w:r>
+          <w:rPr>
+            <w:rFonts w:ascii="Arial" w:hAnsi="Arial" w:cs="Arial"/>
+            <w:color w:val="000000" w:themeColor="text1"/>
+            <w:szCs w:val="24"/>
+          </w:rPr>
+          <w:t xml:space="preserve"> in Figure 2.</w:t>
+        </w:r>
+      </w:ins>
     </w:p>
     <w:p>
       <w:pPr>
         <w:spacing w:line="480" w:lineRule="auto"/>
         <w:rPr>
-          <w:rFonts w:ascii="Arial" w:eastAsia="Times New Roman" w:hAnsi="Arial" w:cs="Arial"/>
-          <w:szCs w:val="24"/>
-          <w:lang w:eastAsia="en-CA"/>
+          <w:rFonts w:ascii="Arial" w:hAnsi="Arial" w:cs="Arial"/>
+          <w:color w:val="000000" w:themeColor="text1"/>
+          <w:szCs w:val="24"/>
+          <w:rPrChange w:id="36" w:author="Greg Gloor" w:date="2015-12-08T09:59:00Z">
+            <w:rPr>
+              <w:rFonts w:ascii="Arial" w:hAnsi="Arial" w:cs="Arial"/>
+              <w:b/>
+              <w:color w:val="000000" w:themeColor="text1"/>
+              <w:szCs w:val="24"/>
+            </w:rPr>
+          </w:rPrChange>
         </w:rPr>
       </w:pPr>
-      <w:proofErr w:type="spellStart"/>
-      <w:r>
-        <w:rPr>
-          <w:rFonts w:ascii="Arial" w:eastAsia="Times New Roman" w:hAnsi="Arial" w:cs="Arial"/>
-          <w:szCs w:val="24"/>
-          <w:lang w:eastAsia="en-CA"/>
-        </w:rPr>
+      <w:ins w:id="37" w:author="Greg Gloor" w:date="2015-12-08T09:59:00Z">
+        <w:r>
+          <w:rPr>
+            <w:rFonts w:ascii="Arial" w:hAnsi="Arial" w:cs="Arial"/>
+            <w:b/>
+            <w:color w:val="000000" w:themeColor="text1"/>
+            <w:szCs w:val="24"/>
+            <w:rPrChange w:id="38" w:author="Greg Gloor" w:date="2015-12-08T09:59:00Z">
+              <w:rPr>
+                <w:rFonts w:ascii="Arial" w:hAnsi="Arial" w:cs="Arial"/>
+                <w:color w:val="000000" w:themeColor="text1"/>
+                <w:szCs w:val="24"/>
+              </w:rPr>
+            </w:rPrChange>
+          </w:rPr>
+          <w:t xml:space="preserve">Figure 6: </w:t>
+        </w:r>
+        <w:r>
+          <w:rPr>
+            <w:rFonts w:ascii="Arial" w:hAnsi="Arial" w:cs="Arial"/>
+            <w:color w:val="000000" w:themeColor="text1"/>
+            <w:szCs w:val="24"/>
+          </w:rPr>
+          <w:t xml:space="preserve">An effect plot for the Hsiao dataset. Here we can see that all of the OTUs in this dataset are much more variable within a group than the size of the difference between groups. Thus, no </w:t>
+        </w:r>
+      </w:ins>
+      <w:ins w:id="39" w:author="Greg Gloor" w:date="2015-12-08T10:00:00Z">
+        <w:r>
+          <w:rPr>
+            <w:rFonts w:ascii="Arial" w:hAnsi="Arial" w:cs="Arial"/>
+            <w:color w:val="000000" w:themeColor="text1"/>
+            <w:szCs w:val="24"/>
+          </w:rPr>
+          <w:t>OTU is significantly different between groups.</w:t>
+        </w:r>
+      </w:ins>
+    </w:p>
+    <w:p>
+      <w:pPr>
+        <w:spacing w:line="480" w:lineRule="auto"/>
+        <w:rPr>
+          <w:rFonts w:ascii="Arial" w:hAnsi="Arial" w:cs="Arial"/>
+          <w:b/>
+          <w:color w:val="000000" w:themeColor="text1"/>
+          <w:szCs w:val="24"/>
+        </w:rPr>
+      </w:pPr>
+      <w:r>
+        <w:rPr>
+          <w:rFonts w:ascii="Arial" w:hAnsi="Arial" w:cs="Arial"/>
+          <w:b/>
+          <w:color w:val="000000" w:themeColor="text1"/>
+          <w:szCs w:val="24"/>
+        </w:rPr>
+        <w:t>References</w:t>
+      </w:r>
+    </w:p>
+    <w:p>
+      <w:pPr>
+        <w:spacing w:line="480" w:lineRule="auto"/>
+        <w:rPr>
+          <w:rFonts w:ascii="Arial" w:eastAsia="Times New Roman" w:hAnsi="Arial" w:cs="Arial"/>
+          <w:color w:val="000000" w:themeColor="text1"/>
+          <w:szCs w:val="24"/>
+          <w:lang w:val="en-CA" w:eastAsia="en-CA"/>
+        </w:rPr>
+      </w:pPr>
+      <w:proofErr w:type="spellStart"/>
+      <w:r>
+        <w:rPr>
+          <w:rFonts w:ascii="Arial" w:eastAsia="Times New Roman" w:hAnsi="Arial" w:cs="Arial"/>
+          <w:color w:val="000000" w:themeColor="text1"/>
+          <w:szCs w:val="24"/>
+          <w:lang w:val="en-CA" w:eastAsia="en-CA"/>
+        </w:rPr>
+        <w:t>Aitchison</w:t>
+      </w:r>
+      <w:proofErr w:type="spellEnd"/>
+      <w:r>
+        <w:rPr>
+          <w:rFonts w:ascii="Arial" w:eastAsia="Times New Roman" w:hAnsi="Arial" w:cs="Arial"/>
+          <w:color w:val="000000" w:themeColor="text1"/>
+          <w:szCs w:val="24"/>
+          <w:lang w:val="en-CA" w:eastAsia="en-CA"/>
+        </w:rPr>
+        <w:t xml:space="preserve">, J. 1986. </w:t>
+      </w:r>
+      <w:proofErr w:type="gramStart"/>
+      <w:r>
+        <w:rPr>
+          <w:rFonts w:ascii="Arial" w:eastAsia="Times New Roman" w:hAnsi="Arial" w:cs="Arial"/>
+          <w:color w:val="000000" w:themeColor="text1"/>
+          <w:szCs w:val="24"/>
+          <w:lang w:val="en-CA" w:eastAsia="en-CA"/>
+        </w:rPr>
+        <w:t xml:space="preserve">The </w:t>
+      </w:r>
+      <w:r>
+        <w:rPr>
+          <w:rFonts w:ascii="Arial" w:eastAsia="Times New Roman" w:hAnsi="Arial" w:cs="Arial"/>
+          <w:color w:val="000000" w:themeColor="text1"/>
+          <w:szCs w:val="24"/>
+          <w:lang w:val="en-CA" w:eastAsia="en-CA"/>
+        </w:rPr>
+        <w:t>s</w:t>
+      </w:r>
+      <w:r>
+        <w:rPr>
+          <w:rFonts w:ascii="Arial" w:eastAsia="Times New Roman" w:hAnsi="Arial" w:cs="Arial"/>
+          <w:color w:val="000000" w:themeColor="text1"/>
+          <w:szCs w:val="24"/>
+          <w:lang w:val="en-CA" w:eastAsia="en-CA"/>
+        </w:rPr>
+        <w:t xml:space="preserve">tatistical </w:t>
+      </w:r>
+      <w:r>
+        <w:rPr>
+          <w:rFonts w:ascii="Arial" w:eastAsia="Times New Roman" w:hAnsi="Arial" w:cs="Arial"/>
+          <w:color w:val="000000" w:themeColor="text1"/>
+          <w:szCs w:val="24"/>
+          <w:lang w:val="en-CA" w:eastAsia="en-CA"/>
+        </w:rPr>
+        <w:t>a</w:t>
+      </w:r>
+      <w:r>
+        <w:rPr>
+          <w:rFonts w:ascii="Arial" w:eastAsia="Times New Roman" w:hAnsi="Arial" w:cs="Arial"/>
+          <w:color w:val="000000" w:themeColor="text1"/>
+          <w:szCs w:val="24"/>
+          <w:lang w:val="en-CA" w:eastAsia="en-CA"/>
+        </w:rPr>
+        <w:t xml:space="preserve">nalysis of </w:t>
+      </w:r>
+      <w:r>
+        <w:rPr>
+          <w:rFonts w:ascii="Arial" w:eastAsia="Times New Roman" w:hAnsi="Arial" w:cs="Arial"/>
+          <w:color w:val="000000" w:themeColor="text1"/>
+          <w:szCs w:val="24"/>
+          <w:lang w:val="en-CA" w:eastAsia="en-CA"/>
+        </w:rPr>
+        <w:t>c</w:t>
+      </w:r>
+      <w:r>
+        <w:rPr>
+          <w:rFonts w:ascii="Arial" w:eastAsia="Times New Roman" w:hAnsi="Arial" w:cs="Arial"/>
+          <w:color w:val="000000" w:themeColor="text1"/>
+          <w:szCs w:val="24"/>
+          <w:lang w:val="en-CA" w:eastAsia="en-CA"/>
+        </w:rPr>
+        <w:t xml:space="preserve">ompositional </w:t>
+      </w:r>
+      <w:r>
+        <w:rPr>
+          <w:rFonts w:ascii="Arial" w:eastAsia="Times New Roman" w:hAnsi="Arial" w:cs="Arial"/>
+          <w:color w:val="000000" w:themeColor="text1"/>
+          <w:szCs w:val="24"/>
+          <w:lang w:val="en-CA" w:eastAsia="en-CA"/>
+        </w:rPr>
+        <w:t>d</w:t>
+      </w:r>
+      <w:r>
+        <w:rPr>
+          <w:rFonts w:ascii="Arial" w:eastAsia="Times New Roman" w:hAnsi="Arial" w:cs="Arial"/>
+          <w:color w:val="000000" w:themeColor="text1"/>
+          <w:szCs w:val="24"/>
+          <w:lang w:val="en-CA" w:eastAsia="en-CA"/>
+        </w:rPr>
+        <w:t>ata, Chapman and Hall, London England.</w:t>
+      </w:r>
+      <w:proofErr w:type="gramEnd"/>
+      <w:r>
+        <w:rPr>
+          <w:rFonts w:ascii="Arial" w:eastAsia="Times New Roman" w:hAnsi="Arial" w:cs="Arial"/>
+          <w:color w:val="000000" w:themeColor="text1"/>
+          <w:szCs w:val="24"/>
+          <w:lang w:val="en-CA" w:eastAsia="en-CA"/>
+        </w:rPr>
+        <w:t xml:space="preserve"> ISBN 1-930665-78-4</w:t>
+      </w:r>
+    </w:p>
+    <w:p>
+      <w:pPr>
+        <w:spacing w:line="480" w:lineRule="auto"/>
+        <w:rPr>
+          <w:rFonts w:ascii="Arial" w:eastAsia="Times New Roman" w:hAnsi="Arial" w:cs="Arial"/>
+          <w:szCs w:val="24"/>
+          <w:lang w:eastAsia="en-CA"/>
+        </w:rPr>
+      </w:pPr>
+      <w:proofErr w:type="spellStart"/>
+      <w:proofErr w:type="gramStart"/>
+      <w:r>
+        <w:rPr>
+          <w:rFonts w:ascii="Arial" w:eastAsia="Times New Roman" w:hAnsi="Arial" w:cs="Arial"/>
+          <w:szCs w:val="24"/>
+          <w:lang w:eastAsia="en-CA"/>
+        </w:rPr>
+        <w:t>Aitchison</w:t>
+      </w:r>
+      <w:proofErr w:type="spellEnd"/>
+      <w:r>
+        <w:rPr>
+          <w:rFonts w:ascii="Arial" w:eastAsia="Times New Roman" w:hAnsi="Arial" w:cs="Arial"/>
+          <w:szCs w:val="24"/>
+          <w:lang w:eastAsia="en-CA"/>
+        </w:rPr>
+        <w:t xml:space="preserve">, J and </w:t>
+      </w:r>
+      <w:proofErr w:type="spellStart"/>
+      <w:r>
+        <w:rPr>
+          <w:rFonts w:ascii="Arial" w:eastAsia="Times New Roman" w:hAnsi="Arial" w:cs="Arial"/>
+          <w:szCs w:val="24"/>
+          <w:lang w:eastAsia="en-CA"/>
+        </w:rPr>
+        <w:t>Greenacre</w:t>
+      </w:r>
+      <w:proofErr w:type="spellEnd"/>
+      <w:r>
+        <w:rPr>
+          <w:rFonts w:ascii="Arial" w:eastAsia="Times New Roman" w:hAnsi="Arial" w:cs="Arial"/>
+          <w:szCs w:val="24"/>
+          <w:lang w:eastAsia="en-CA"/>
+        </w:rPr>
+        <w:t>, M. 2002.</w:t>
+      </w:r>
+      <w:proofErr w:type="gramEnd"/>
+      <w:r>
+        <w:rPr>
+          <w:rFonts w:ascii="Arial" w:eastAsia="Times New Roman" w:hAnsi="Arial" w:cs="Arial"/>
+          <w:szCs w:val="24"/>
+          <w:lang w:eastAsia="en-CA"/>
+        </w:rPr>
+        <w:t xml:space="preserve"> </w:t>
+      </w:r>
+      <w:proofErr w:type="spellStart"/>
+      <w:proofErr w:type="gramStart"/>
+      <w:r>
+        <w:rPr>
+          <w:rFonts w:ascii="Arial" w:eastAsia="Times New Roman" w:hAnsi="Arial" w:cs="Arial"/>
+          <w:szCs w:val="24"/>
+          <w:lang w:eastAsia="en-CA"/>
+        </w:rPr>
+        <w:t>Biplots</w:t>
+      </w:r>
+      <w:proofErr w:type="spellEnd"/>
+      <w:r>
+        <w:rPr>
+          <w:rFonts w:ascii="Arial" w:eastAsia="Times New Roman" w:hAnsi="Arial" w:cs="Arial"/>
+          <w:szCs w:val="24"/>
+          <w:lang w:eastAsia="en-CA"/>
+        </w:rPr>
+        <w:t xml:space="preserve"> of compositional data.</w:t>
+      </w:r>
+      <w:proofErr w:type="gramEnd"/>
+      <w:r>
+        <w:rPr>
+          <w:rFonts w:ascii="Arial" w:eastAsia="Times New Roman" w:hAnsi="Arial" w:cs="Arial"/>
+          <w:szCs w:val="24"/>
+          <w:lang w:eastAsia="en-CA"/>
+        </w:rPr>
+        <w:t xml:space="preserve"> J</w:t>
+      </w:r>
+      <w:r>
+        <w:rPr>
+          <w:rFonts w:ascii="Arial" w:eastAsia="Times New Roman" w:hAnsi="Arial" w:cs="Arial"/>
+          <w:szCs w:val="24"/>
+          <w:lang w:eastAsia="en-CA"/>
+        </w:rPr>
+        <w:t xml:space="preserve">. </w:t>
+      </w:r>
+      <w:r>
+        <w:rPr>
+          <w:rFonts w:ascii="Arial" w:eastAsia="Times New Roman" w:hAnsi="Arial" w:cs="Arial"/>
+          <w:szCs w:val="24"/>
+          <w:lang w:eastAsia="en-CA"/>
+        </w:rPr>
+        <w:t>Royal Stat</w:t>
+      </w:r>
+      <w:r>
+        <w:rPr>
+          <w:rFonts w:ascii="Arial" w:eastAsia="Times New Roman" w:hAnsi="Arial" w:cs="Arial"/>
+          <w:szCs w:val="24"/>
+          <w:lang w:eastAsia="en-CA"/>
+        </w:rPr>
+        <w:t xml:space="preserve">. </w:t>
+      </w:r>
+      <w:proofErr w:type="spellStart"/>
+      <w:r>
+        <w:rPr>
+          <w:rFonts w:ascii="Arial" w:eastAsia="Times New Roman" w:hAnsi="Arial" w:cs="Arial"/>
+          <w:szCs w:val="24"/>
+          <w:lang w:eastAsia="en-CA"/>
+        </w:rPr>
+        <w:t>Soc</w:t>
+      </w:r>
+      <w:proofErr w:type="spellEnd"/>
+      <w:r>
+        <w:rPr>
+          <w:rFonts w:ascii="Arial" w:eastAsia="Times New Roman" w:hAnsi="Arial" w:cs="Arial"/>
+          <w:szCs w:val="24"/>
+          <w:lang w:eastAsia="en-CA"/>
+        </w:rPr>
+        <w:t xml:space="preserve">: Series C. 51:375-92 </w:t>
+      </w:r>
+    </w:p>
+    <w:p>
+      <w:pPr>
+        <w:spacing w:line="480" w:lineRule="auto"/>
+        <w:rPr>
+          <w:rFonts w:ascii="Arial" w:eastAsia="Times New Roman" w:hAnsi="Arial" w:cs="Arial"/>
+          <w:szCs w:val="24"/>
+          <w:lang w:eastAsia="en-CA"/>
+        </w:rPr>
+      </w:pPr>
+      <w:proofErr w:type="spellStart"/>
+      <w:r>
+        <w:rPr>
+          <w:rFonts w:ascii="Arial" w:eastAsia="Times New Roman" w:hAnsi="Arial" w:cs="Arial"/>
+          <w:szCs w:val="24"/>
+          <w:lang w:eastAsia="en-CA"/>
+        </w:rPr>
+        <w:lastRenderedPageBreak/>
         <w:t>Benjamini</w:t>
       </w:r>
       <w:proofErr w:type="spellEnd"/>
@@ -11005,7 +11609,6 @@
           <w:szCs w:val="24"/>
           <w:lang w:eastAsia="en-CA"/>
         </w:rPr>
-        <w:lastRenderedPageBreak/>
         <w:t>Fernandes</w:t>
       </w:r>
       <w:proofErr w:type="spellEnd"/>
@@ -11989,6 +12592,7 @@
                 <w:szCs w:val="24"/>
                 <w:lang w:eastAsia="en-CA"/>
               </w:rPr>
+              <w:lastRenderedPageBreak/>
               <w:t>d</w:t>
             </w:r>
             <w:r>
@@ -12132,6 +12736,7 @@
           <w:szCs w:val="24"/>
           <w:lang w:val="en-CA" w:eastAsia="en-CA"/>
         </w:rPr>
+        <w:lastRenderedPageBreak/>
         <w:t>Frémont</w:t>
       </w:r>
       <w:r>
@@ -12816,6 +13421,69 @@
       <w:pPr>
         <w:spacing w:line="480" w:lineRule="auto"/>
         <w:rPr>
+          <w:ins w:id="40" w:author="Greg Gloor" w:date="2015-12-08T10:17:00Z"/>
+          <w:rFonts w:ascii="Arial" w:eastAsia="Times New Roman" w:hAnsi="Arial" w:cs="Arial"/>
+          <w:color w:val="000000" w:themeColor="text1"/>
+          <w:szCs w:val="24"/>
+          <w:lang w:val="en-CA" w:eastAsia="en-CA"/>
+        </w:rPr>
+      </w:pPr>
+      <w:ins w:id="41" w:author="Greg Gloor" w:date="2015-12-08T10:17:00Z">
+        <w:r>
+          <w:rPr>
+            <w:rFonts w:ascii="Arial" w:eastAsia="Times New Roman" w:hAnsi="Arial" w:cs="Arial"/>
+            <w:color w:val="000000" w:themeColor="text1"/>
+            <w:szCs w:val="24"/>
+            <w:lang w:val="en-CA" w:eastAsia="en-CA"/>
+          </w:rPr>
+          <w:t xml:space="preserve">Gloor, G.B., </w:t>
+        </w:r>
+        <w:proofErr w:type="spellStart"/>
+        <w:r>
+          <w:rPr>
+            <w:rFonts w:ascii="Arial" w:eastAsia="Times New Roman" w:hAnsi="Arial" w:cs="Arial"/>
+            <w:color w:val="000000" w:themeColor="text1"/>
+            <w:szCs w:val="24"/>
+            <w:lang w:val="en-CA" w:eastAsia="en-CA"/>
+          </w:rPr>
+          <w:t>Macklaim</w:t>
+        </w:r>
+        <w:proofErr w:type="spellEnd"/>
+        <w:r>
+          <w:rPr>
+            <w:rFonts w:ascii="Arial" w:eastAsia="Times New Roman" w:hAnsi="Arial" w:cs="Arial"/>
+            <w:color w:val="000000" w:themeColor="text1"/>
+            <w:szCs w:val="24"/>
+            <w:lang w:val="en-CA" w:eastAsia="en-CA"/>
+          </w:rPr>
+          <w:t xml:space="preserve">, J.M., </w:t>
+        </w:r>
+        <w:proofErr w:type="spellStart"/>
+        <w:r>
+          <w:rPr>
+            <w:rFonts w:ascii="Arial" w:eastAsia="Times New Roman" w:hAnsi="Arial" w:cs="Arial"/>
+            <w:color w:val="000000" w:themeColor="text1"/>
+            <w:szCs w:val="24"/>
+            <w:lang w:val="en-CA" w:eastAsia="en-CA"/>
+          </w:rPr>
+          <w:t>Fernandes</w:t>
+        </w:r>
+        <w:proofErr w:type="spellEnd"/>
+        <w:r>
+          <w:rPr>
+            <w:rFonts w:ascii="Arial" w:eastAsia="Times New Roman" w:hAnsi="Arial" w:cs="Arial"/>
+            <w:color w:val="000000" w:themeColor="text1"/>
+            <w:szCs w:val="24"/>
+            <w:lang w:val="en-CA" w:eastAsia="en-CA"/>
+          </w:rPr>
+          <w:t>, A.F. 2016. Displaying variation in large datasets: a visual summary of effect sizes. Journal of Computational and Graphical Statistics (in press)</w:t>
+        </w:r>
+      </w:ins>
+    </w:p>
+    <w:p>
+      <w:pPr>
+        <w:spacing w:line="480" w:lineRule="auto"/>
+        <w:rPr>
           <w:rFonts w:ascii="Arial" w:eastAsia="Times New Roman" w:hAnsi="Arial" w:cs="Arial"/>
           <w:color w:val="000000" w:themeColor="text1"/>
           <w:szCs w:val="24"/>
@@ -12981,7 +13649,871 @@
             <w:szCs w:val="24"/>
             <w:lang w:val="en-CA" w:eastAsia="en-CA"/>
           </w:rPr>
-          <w:t xml:space="preserve"> and physiological abnormalities associated with </w:t>
+          <w:t xml:space="preserve"> and physiological abnormalities associated with neurodevelopmental disorders.</w:t>
+        </w:r>
+      </w:hyperlink>
+      <w:r>
+        <w:rPr>
+          <w:rFonts w:ascii="Arial" w:eastAsia="Times New Roman" w:hAnsi="Arial" w:cs="Arial"/>
+          <w:color w:val="000000" w:themeColor="text1"/>
+          <w:szCs w:val="24"/>
+          <w:lang w:val="en-CA" w:eastAsia="en-CA"/>
+        </w:rPr>
+        <w:t xml:space="preserve"> Cell. 155(7)</w:t>
+      </w:r>
+      <w:proofErr w:type="gramStart"/>
+      <w:r>
+        <w:rPr>
+          <w:rFonts w:ascii="Arial" w:eastAsia="Times New Roman" w:hAnsi="Arial" w:cs="Arial"/>
+          <w:color w:val="000000" w:themeColor="text1"/>
+          <w:szCs w:val="24"/>
+          <w:lang w:val="en-CA" w:eastAsia="en-CA"/>
+        </w:rPr>
+        <w:t>:1451</w:t>
+      </w:r>
+      <w:proofErr w:type="gramEnd"/>
+      <w:r>
+        <w:rPr>
+          <w:rFonts w:ascii="Arial" w:eastAsia="Times New Roman" w:hAnsi="Arial" w:cs="Arial"/>
+          <w:color w:val="000000" w:themeColor="text1"/>
+          <w:szCs w:val="24"/>
+          <w:lang w:val="en-CA" w:eastAsia="en-CA"/>
+        </w:rPr>
+        <w:t xml:space="preserve">-63. </w:t>
+      </w:r>
+      <w:proofErr w:type="spellStart"/>
+      <w:proofErr w:type="gramStart"/>
+      <w:r>
+        <w:rPr>
+          <w:rFonts w:ascii="Arial" w:eastAsia="Times New Roman" w:hAnsi="Arial" w:cs="Arial"/>
+          <w:color w:val="000000" w:themeColor="text1"/>
+          <w:szCs w:val="24"/>
+          <w:lang w:val="en-CA" w:eastAsia="en-CA"/>
+        </w:rPr>
+        <w:t>doi</w:t>
+      </w:r>
+      <w:proofErr w:type="spellEnd"/>
+      <w:proofErr w:type="gramEnd"/>
+      <w:r>
+        <w:rPr>
+          <w:rFonts w:ascii="Arial" w:eastAsia="Times New Roman" w:hAnsi="Arial" w:cs="Arial"/>
+          <w:color w:val="000000" w:themeColor="text1"/>
+          <w:szCs w:val="24"/>
+          <w:lang w:val="en-CA" w:eastAsia="en-CA"/>
+        </w:rPr>
+        <w:t xml:space="preserve">: 10.1016/j.cell.2013.11.024. </w:t>
+      </w:r>
+      <w:proofErr w:type="spellStart"/>
+      <w:proofErr w:type="gramStart"/>
+      <w:r>
+        <w:rPr>
+          <w:rFonts w:ascii="Arial" w:eastAsia="Times New Roman" w:hAnsi="Arial" w:cs="Arial"/>
+          <w:color w:val="000000" w:themeColor="text1"/>
+          <w:szCs w:val="24"/>
+          <w:lang w:val="en-CA" w:eastAsia="en-CA"/>
+        </w:rPr>
+        <w:t>Epub</w:t>
+      </w:r>
+      <w:proofErr w:type="spellEnd"/>
+      <w:r>
+        <w:rPr>
+          <w:rFonts w:ascii="Arial" w:eastAsia="Times New Roman" w:hAnsi="Arial" w:cs="Arial"/>
+          <w:color w:val="000000" w:themeColor="text1"/>
+          <w:szCs w:val="24"/>
+          <w:lang w:val="en-CA" w:eastAsia="en-CA"/>
+        </w:rPr>
+        <w:t xml:space="preserve"> 2013 Dec 5.</w:t>
+      </w:r>
+      <w:proofErr w:type="gramEnd"/>
+      <w:r>
+        <w:rPr>
+          <w:rFonts w:ascii="Arial" w:eastAsia="Times New Roman" w:hAnsi="Arial" w:cs="Arial"/>
+          <w:color w:val="000000" w:themeColor="text1"/>
+          <w:szCs w:val="24"/>
+          <w:lang w:val="en-CA" w:eastAsia="en-CA"/>
+        </w:rPr>
+        <w:t xml:space="preserve"> PMID: 24315484</w:t>
+      </w:r>
+    </w:p>
+    <w:p>
+      <w:pPr>
+        <w:spacing w:line="480" w:lineRule="auto"/>
+        <w:rPr>
+          <w:rFonts w:ascii="Arial" w:eastAsia="Times New Roman" w:hAnsi="Arial" w:cs="Arial"/>
+          <w:szCs w:val="24"/>
+          <w:lang w:eastAsia="en-CA"/>
+        </w:rPr>
+      </w:pPr>
+      <w:proofErr w:type="spellStart"/>
+      <w:proofErr w:type="gramStart"/>
+      <w:r>
+        <w:rPr>
+          <w:rFonts w:ascii="Arial" w:eastAsia="Times New Roman" w:hAnsi="Arial" w:cs="Arial"/>
+          <w:szCs w:val="24"/>
+          <w:lang w:eastAsia="en-CA"/>
+        </w:rPr>
+        <w:t>Palarea-Albaladejo</w:t>
+      </w:r>
+      <w:proofErr w:type="spellEnd"/>
+      <w:r>
+        <w:rPr>
+          <w:rFonts w:ascii="Arial" w:eastAsia="Times New Roman" w:hAnsi="Arial" w:cs="Arial"/>
+          <w:szCs w:val="24"/>
+          <w:lang w:eastAsia="en-CA"/>
+        </w:rPr>
+        <w:t xml:space="preserve"> </w:t>
+      </w:r>
+      <w:r>
+        <w:rPr>
+          <w:rFonts w:ascii="Arial" w:eastAsia="Times New Roman" w:hAnsi="Arial" w:cs="Arial"/>
+          <w:szCs w:val="24"/>
+          <w:lang w:eastAsia="en-CA"/>
+        </w:rPr>
+        <w:t xml:space="preserve">J., </w:t>
+      </w:r>
+      <w:proofErr w:type="spellStart"/>
+      <w:r>
+        <w:rPr>
+          <w:rFonts w:ascii="Arial" w:eastAsia="Times New Roman" w:hAnsi="Arial" w:cs="Arial"/>
+          <w:szCs w:val="24"/>
+          <w:lang w:eastAsia="en-CA"/>
+        </w:rPr>
+        <w:t>Antoni</w:t>
+      </w:r>
+      <w:proofErr w:type="spellEnd"/>
+      <w:r>
+        <w:rPr>
+          <w:rFonts w:ascii="Arial" w:eastAsia="Times New Roman" w:hAnsi="Arial" w:cs="Arial"/>
+          <w:szCs w:val="24"/>
+          <w:lang w:eastAsia="en-CA"/>
+        </w:rPr>
+        <w:t xml:space="preserve"> Martín-</w:t>
+      </w:r>
+      <w:proofErr w:type="spellStart"/>
+      <w:r>
+        <w:rPr>
+          <w:rFonts w:ascii="Arial" w:eastAsia="Times New Roman" w:hAnsi="Arial" w:cs="Arial"/>
+          <w:szCs w:val="24"/>
+          <w:lang w:eastAsia="en-CA"/>
+        </w:rPr>
+        <w:t>Fernández</w:t>
+      </w:r>
+      <w:proofErr w:type="spellEnd"/>
+      <w:r>
+        <w:rPr>
+          <w:rFonts w:ascii="Arial" w:eastAsia="Times New Roman" w:hAnsi="Arial" w:cs="Arial"/>
+          <w:szCs w:val="24"/>
+          <w:lang w:eastAsia="en-CA"/>
+        </w:rPr>
+        <w:t>, J.</w:t>
+      </w:r>
+      <w:r>
+        <w:rPr>
+          <w:rFonts w:ascii="Arial" w:eastAsia="Times New Roman" w:hAnsi="Arial" w:cs="Arial"/>
+          <w:szCs w:val="24"/>
+          <w:lang w:eastAsia="en-CA"/>
+        </w:rPr>
+        <w:t xml:space="preserve"> 2015.</w:t>
+      </w:r>
+      <w:proofErr w:type="gramEnd"/>
+      <w:r>
+        <w:rPr>
+          <w:rFonts w:ascii="Arial" w:eastAsia="Times New Roman" w:hAnsi="Arial" w:cs="Arial"/>
+          <w:szCs w:val="24"/>
+          <w:lang w:eastAsia="en-CA"/>
+        </w:rPr>
+        <w:t xml:space="preserve"> </w:t>
+      </w:r>
+      <w:proofErr w:type="spellStart"/>
+      <w:proofErr w:type="gramStart"/>
+      <w:r>
+        <w:rPr>
+          <w:rFonts w:ascii="Arial" w:eastAsia="Times New Roman" w:hAnsi="Arial" w:cs="Arial"/>
+          <w:bCs/>
+          <w:iCs/>
+          <w:szCs w:val="24"/>
+          <w:lang w:eastAsia="en-CA"/>
+        </w:rPr>
+        <w:t>zCompositions</w:t>
+      </w:r>
+      <w:proofErr w:type="spellEnd"/>
+      <w:proofErr w:type="gramEnd"/>
+      <w:r>
+        <w:rPr>
+          <w:rFonts w:ascii="Arial" w:eastAsia="Times New Roman" w:hAnsi="Arial" w:cs="Arial"/>
+          <w:bCs/>
+          <w:iCs/>
+          <w:szCs w:val="24"/>
+          <w:lang w:eastAsia="en-CA"/>
+        </w:rPr>
+        <w:t xml:space="preserve"> --- R package for multivariate imputation of left-censored data under a compositional approach</w:t>
+      </w:r>
+      <w:r>
+        <w:rPr>
+          <w:rFonts w:ascii="Arial" w:eastAsia="Times New Roman" w:hAnsi="Arial" w:cs="Arial"/>
+          <w:szCs w:val="24"/>
+          <w:lang w:eastAsia="en-CA"/>
+        </w:rPr>
+        <w:t xml:space="preserve">. </w:t>
+      </w:r>
+      <w:proofErr w:type="spellStart"/>
+      <w:r>
+        <w:rPr>
+          <w:rFonts w:ascii="Arial" w:eastAsia="Times New Roman" w:hAnsi="Arial" w:cs="Arial"/>
+          <w:szCs w:val="24"/>
+          <w:lang w:eastAsia="en-CA"/>
+        </w:rPr>
+        <w:t>Chemometrics</w:t>
+      </w:r>
+      <w:proofErr w:type="spellEnd"/>
+      <w:r>
+        <w:rPr>
+          <w:rFonts w:ascii="Arial" w:eastAsia="Times New Roman" w:hAnsi="Arial" w:cs="Arial"/>
+          <w:szCs w:val="24"/>
+          <w:lang w:eastAsia="en-CA"/>
+        </w:rPr>
+        <w:t xml:space="preserve"> and Intelligent Laboratory Systems. 143:85-96</w:t>
+      </w:r>
+    </w:p>
+    <w:p>
+      <w:pPr>
+        <w:spacing w:line="480" w:lineRule="auto"/>
+        <w:rPr>
+          <w:rFonts w:ascii="Arial" w:eastAsia="Times New Roman" w:hAnsi="Arial" w:cs="Arial"/>
+          <w:color w:val="000000" w:themeColor="text1"/>
+          <w:szCs w:val="24"/>
+          <w:lang w:val="en-CA" w:eastAsia="en-CA"/>
+        </w:rPr>
+      </w:pPr>
+      <w:proofErr w:type="spellStart"/>
+      <w:proofErr w:type="gramStart"/>
+      <w:r>
+        <w:rPr>
+          <w:rFonts w:ascii="Arial" w:eastAsia="Times New Roman" w:hAnsi="Arial" w:cs="Arial"/>
+          <w:color w:val="000000" w:themeColor="text1"/>
+          <w:szCs w:val="24"/>
+          <w:lang w:val="en-CA" w:eastAsia="en-CA"/>
+        </w:rPr>
+        <w:t>Kwak</w:t>
+      </w:r>
+      <w:proofErr w:type="spellEnd"/>
+      <w:r>
+        <w:rPr>
+          <w:rFonts w:ascii="Arial" w:eastAsia="Times New Roman" w:hAnsi="Arial" w:cs="Arial"/>
+          <w:color w:val="000000" w:themeColor="text1"/>
+          <w:szCs w:val="24"/>
+          <w:lang w:val="en-CA" w:eastAsia="en-CA"/>
+        </w:rPr>
+        <w:t>,</w:t>
+      </w:r>
+      <w:r>
+        <w:rPr>
+          <w:rFonts w:ascii="Arial" w:eastAsia="Times New Roman" w:hAnsi="Arial" w:cs="Arial"/>
+          <w:color w:val="000000" w:themeColor="text1"/>
+          <w:szCs w:val="24"/>
+          <w:lang w:val="en-CA" w:eastAsia="en-CA"/>
+        </w:rPr>
+        <w:t xml:space="preserve"> D</w:t>
+      </w:r>
+      <w:r>
+        <w:rPr>
+          <w:rFonts w:ascii="Arial" w:eastAsia="Times New Roman" w:hAnsi="Arial" w:cs="Arial"/>
+          <w:color w:val="000000" w:themeColor="text1"/>
+          <w:szCs w:val="24"/>
+          <w:lang w:val="en-CA" w:eastAsia="en-CA"/>
+        </w:rPr>
+        <w:t>.</w:t>
+      </w:r>
+      <w:r>
+        <w:rPr>
+          <w:rFonts w:ascii="Arial" w:eastAsia="Times New Roman" w:hAnsi="Arial" w:cs="Arial"/>
+          <w:color w:val="000000" w:themeColor="text1"/>
+          <w:szCs w:val="24"/>
+          <w:lang w:val="en-CA" w:eastAsia="en-CA"/>
+        </w:rPr>
+        <w:t>S</w:t>
+      </w:r>
+      <w:r>
+        <w:rPr>
+          <w:rFonts w:ascii="Arial" w:eastAsia="Times New Roman" w:hAnsi="Arial" w:cs="Arial"/>
+          <w:color w:val="000000" w:themeColor="text1"/>
+          <w:szCs w:val="24"/>
+          <w:lang w:val="en-CA" w:eastAsia="en-CA"/>
+        </w:rPr>
+        <w:t>.</w:t>
+      </w:r>
+      <w:r>
+        <w:rPr>
+          <w:rFonts w:ascii="Arial" w:eastAsia="Times New Roman" w:hAnsi="Arial" w:cs="Arial"/>
+          <w:color w:val="000000" w:themeColor="text1"/>
+          <w:szCs w:val="24"/>
+          <w:lang w:val="en-CA" w:eastAsia="en-CA"/>
+        </w:rPr>
+        <w:t>, Jun</w:t>
+      </w:r>
+      <w:r>
+        <w:rPr>
+          <w:rFonts w:ascii="Arial" w:eastAsia="Times New Roman" w:hAnsi="Arial" w:cs="Arial"/>
+          <w:color w:val="000000" w:themeColor="text1"/>
+          <w:szCs w:val="24"/>
+          <w:lang w:val="en-CA" w:eastAsia="en-CA"/>
+        </w:rPr>
+        <w:t>,</w:t>
+      </w:r>
+      <w:r>
+        <w:rPr>
+          <w:rFonts w:ascii="Arial" w:eastAsia="Times New Roman" w:hAnsi="Arial" w:cs="Arial"/>
+          <w:color w:val="000000" w:themeColor="text1"/>
+          <w:szCs w:val="24"/>
+          <w:lang w:val="en-CA" w:eastAsia="en-CA"/>
+        </w:rPr>
+        <w:t xml:space="preserve"> D</w:t>
+      </w:r>
+      <w:r>
+        <w:rPr>
+          <w:rFonts w:ascii="Arial" w:eastAsia="Times New Roman" w:hAnsi="Arial" w:cs="Arial"/>
+          <w:color w:val="000000" w:themeColor="text1"/>
+          <w:szCs w:val="24"/>
+          <w:lang w:val="en-CA" w:eastAsia="en-CA"/>
+        </w:rPr>
+        <w:t>.</w:t>
+      </w:r>
+      <w:r>
+        <w:rPr>
+          <w:rFonts w:ascii="Arial" w:eastAsia="Times New Roman" w:hAnsi="Arial" w:cs="Arial"/>
+          <w:color w:val="000000" w:themeColor="text1"/>
+          <w:szCs w:val="24"/>
+          <w:lang w:val="en-CA" w:eastAsia="en-CA"/>
+        </w:rPr>
+        <w:t>W</w:t>
+      </w:r>
+      <w:r>
+        <w:rPr>
+          <w:rFonts w:ascii="Arial" w:eastAsia="Times New Roman" w:hAnsi="Arial" w:cs="Arial"/>
+          <w:color w:val="000000" w:themeColor="text1"/>
+          <w:szCs w:val="24"/>
+          <w:lang w:val="en-CA" w:eastAsia="en-CA"/>
+        </w:rPr>
+        <w:t>.</w:t>
+      </w:r>
+      <w:r>
+        <w:rPr>
+          <w:rFonts w:ascii="Arial" w:eastAsia="Times New Roman" w:hAnsi="Arial" w:cs="Arial"/>
+          <w:color w:val="000000" w:themeColor="text1"/>
+          <w:szCs w:val="24"/>
+          <w:lang w:val="en-CA" w:eastAsia="en-CA"/>
+        </w:rPr>
+        <w:t xml:space="preserve">, </w:t>
+      </w:r>
+      <w:proofErr w:type="spellStart"/>
+      <w:r>
+        <w:rPr>
+          <w:rFonts w:ascii="Arial" w:eastAsia="Times New Roman" w:hAnsi="Arial" w:cs="Arial"/>
+          <w:color w:val="000000" w:themeColor="text1"/>
+          <w:szCs w:val="24"/>
+          <w:lang w:val="en-CA" w:eastAsia="en-CA"/>
+        </w:rPr>
+        <w:t>Seo</w:t>
+      </w:r>
+      <w:proofErr w:type="spellEnd"/>
+      <w:r>
+        <w:rPr>
+          <w:rFonts w:ascii="Arial" w:eastAsia="Times New Roman" w:hAnsi="Arial" w:cs="Arial"/>
+          <w:color w:val="000000" w:themeColor="text1"/>
+          <w:szCs w:val="24"/>
+          <w:lang w:val="en-CA" w:eastAsia="en-CA"/>
+        </w:rPr>
+        <w:t>,</w:t>
+      </w:r>
+      <w:r>
+        <w:rPr>
+          <w:rFonts w:ascii="Arial" w:eastAsia="Times New Roman" w:hAnsi="Arial" w:cs="Arial"/>
+          <w:color w:val="000000" w:themeColor="text1"/>
+          <w:szCs w:val="24"/>
+          <w:lang w:val="en-CA" w:eastAsia="en-CA"/>
+        </w:rPr>
+        <w:t xml:space="preserve"> J</w:t>
+      </w:r>
+      <w:r>
+        <w:rPr>
+          <w:rFonts w:ascii="Arial" w:eastAsia="Times New Roman" w:hAnsi="Arial" w:cs="Arial"/>
+          <w:color w:val="000000" w:themeColor="text1"/>
+          <w:szCs w:val="24"/>
+          <w:lang w:val="en-CA" w:eastAsia="en-CA"/>
+        </w:rPr>
+        <w:t>.</w:t>
+      </w:r>
+      <w:r>
+        <w:rPr>
+          <w:rFonts w:ascii="Arial" w:eastAsia="Times New Roman" w:hAnsi="Arial" w:cs="Arial"/>
+          <w:color w:val="000000" w:themeColor="text1"/>
+          <w:szCs w:val="24"/>
+          <w:lang w:val="en-CA" w:eastAsia="en-CA"/>
+        </w:rPr>
+        <w:t>G</w:t>
+      </w:r>
+      <w:r>
+        <w:rPr>
+          <w:rFonts w:ascii="Arial" w:eastAsia="Times New Roman" w:hAnsi="Arial" w:cs="Arial"/>
+          <w:color w:val="000000" w:themeColor="text1"/>
+          <w:szCs w:val="24"/>
+          <w:lang w:val="en-CA" w:eastAsia="en-CA"/>
+        </w:rPr>
+        <w:t>.</w:t>
+      </w:r>
+      <w:r>
+        <w:rPr>
+          <w:rFonts w:ascii="Arial" w:eastAsia="Times New Roman" w:hAnsi="Arial" w:cs="Arial"/>
+          <w:color w:val="000000" w:themeColor="text1"/>
+          <w:szCs w:val="24"/>
+          <w:lang w:val="en-CA" w:eastAsia="en-CA"/>
+        </w:rPr>
+        <w:t>, Chung</w:t>
+      </w:r>
+      <w:r>
+        <w:rPr>
+          <w:rFonts w:ascii="Arial" w:eastAsia="Times New Roman" w:hAnsi="Arial" w:cs="Arial"/>
+          <w:color w:val="000000" w:themeColor="text1"/>
+          <w:szCs w:val="24"/>
+          <w:lang w:val="en-CA" w:eastAsia="en-CA"/>
+        </w:rPr>
+        <w:t>,</w:t>
+      </w:r>
+      <w:r>
+        <w:rPr>
+          <w:rFonts w:ascii="Arial" w:eastAsia="Times New Roman" w:hAnsi="Arial" w:cs="Arial"/>
+          <w:color w:val="000000" w:themeColor="text1"/>
+          <w:szCs w:val="24"/>
+          <w:lang w:val="en-CA" w:eastAsia="en-CA"/>
+        </w:rPr>
+        <w:t xml:space="preserve"> W</w:t>
+      </w:r>
+      <w:r>
+        <w:rPr>
+          <w:rFonts w:ascii="Arial" w:eastAsia="Times New Roman" w:hAnsi="Arial" w:cs="Arial"/>
+          <w:color w:val="000000" w:themeColor="text1"/>
+          <w:szCs w:val="24"/>
+          <w:lang w:val="en-CA" w:eastAsia="en-CA"/>
+        </w:rPr>
+        <w:t>.</w:t>
+      </w:r>
+      <w:r>
+        <w:rPr>
+          <w:rFonts w:ascii="Arial" w:eastAsia="Times New Roman" w:hAnsi="Arial" w:cs="Arial"/>
+          <w:color w:val="000000" w:themeColor="text1"/>
+          <w:szCs w:val="24"/>
+          <w:lang w:val="en-CA" w:eastAsia="en-CA"/>
+        </w:rPr>
+        <w:t>S</w:t>
+      </w:r>
+      <w:r>
+        <w:rPr>
+          <w:rFonts w:ascii="Arial" w:eastAsia="Times New Roman" w:hAnsi="Arial" w:cs="Arial"/>
+          <w:color w:val="000000" w:themeColor="text1"/>
+          <w:szCs w:val="24"/>
+          <w:lang w:val="en-CA" w:eastAsia="en-CA"/>
+        </w:rPr>
+        <w:t>.</w:t>
+      </w:r>
+      <w:r>
+        <w:rPr>
+          <w:rFonts w:ascii="Arial" w:eastAsia="Times New Roman" w:hAnsi="Arial" w:cs="Arial"/>
+          <w:color w:val="000000" w:themeColor="text1"/>
+          <w:szCs w:val="24"/>
+          <w:lang w:val="en-CA" w:eastAsia="en-CA"/>
+        </w:rPr>
+        <w:t>, Park</w:t>
+      </w:r>
+      <w:r>
+        <w:rPr>
+          <w:rFonts w:ascii="Arial" w:eastAsia="Times New Roman" w:hAnsi="Arial" w:cs="Arial"/>
+          <w:color w:val="000000" w:themeColor="text1"/>
+          <w:szCs w:val="24"/>
+          <w:lang w:val="en-CA" w:eastAsia="en-CA"/>
+        </w:rPr>
+        <w:t>,</w:t>
+      </w:r>
+      <w:r>
+        <w:rPr>
+          <w:rFonts w:ascii="Arial" w:eastAsia="Times New Roman" w:hAnsi="Arial" w:cs="Arial"/>
+          <w:color w:val="000000" w:themeColor="text1"/>
+          <w:szCs w:val="24"/>
+          <w:lang w:val="en-CA" w:eastAsia="en-CA"/>
+        </w:rPr>
+        <w:t xml:space="preserve"> S</w:t>
+      </w:r>
+      <w:r>
+        <w:rPr>
+          <w:rFonts w:ascii="Arial" w:eastAsia="Times New Roman" w:hAnsi="Arial" w:cs="Arial"/>
+          <w:color w:val="000000" w:themeColor="text1"/>
+          <w:szCs w:val="24"/>
+          <w:lang w:val="en-CA" w:eastAsia="en-CA"/>
+        </w:rPr>
+        <w:t>.</w:t>
+      </w:r>
+      <w:r>
+        <w:rPr>
+          <w:rFonts w:ascii="Arial" w:eastAsia="Times New Roman" w:hAnsi="Arial" w:cs="Arial"/>
+          <w:color w:val="000000" w:themeColor="text1"/>
+          <w:szCs w:val="24"/>
+          <w:lang w:val="en-CA" w:eastAsia="en-CA"/>
+        </w:rPr>
+        <w:t>E</w:t>
+      </w:r>
+      <w:r>
+        <w:rPr>
+          <w:rFonts w:ascii="Arial" w:eastAsia="Times New Roman" w:hAnsi="Arial" w:cs="Arial"/>
+          <w:color w:val="000000" w:themeColor="text1"/>
+          <w:szCs w:val="24"/>
+          <w:lang w:val="en-CA" w:eastAsia="en-CA"/>
+        </w:rPr>
+        <w:t>.</w:t>
+      </w:r>
+      <w:r>
+        <w:rPr>
+          <w:rFonts w:ascii="Arial" w:eastAsia="Times New Roman" w:hAnsi="Arial" w:cs="Arial"/>
+          <w:color w:val="000000" w:themeColor="text1"/>
+          <w:szCs w:val="24"/>
+          <w:lang w:val="en-CA" w:eastAsia="en-CA"/>
+        </w:rPr>
+        <w:t>, Lee</w:t>
+      </w:r>
+      <w:r>
+        <w:rPr>
+          <w:rFonts w:ascii="Arial" w:eastAsia="Times New Roman" w:hAnsi="Arial" w:cs="Arial"/>
+          <w:color w:val="000000" w:themeColor="text1"/>
+          <w:szCs w:val="24"/>
+          <w:lang w:val="en-CA" w:eastAsia="en-CA"/>
+        </w:rPr>
+        <w:t>,</w:t>
+      </w:r>
+      <w:r>
+        <w:rPr>
+          <w:rFonts w:ascii="Arial" w:eastAsia="Times New Roman" w:hAnsi="Arial" w:cs="Arial"/>
+          <w:color w:val="000000" w:themeColor="text1"/>
+          <w:szCs w:val="24"/>
+          <w:lang w:val="en-CA" w:eastAsia="en-CA"/>
+        </w:rPr>
+        <w:t xml:space="preserve"> K</w:t>
+      </w:r>
+      <w:r>
+        <w:rPr>
+          <w:rFonts w:ascii="Arial" w:eastAsia="Times New Roman" w:hAnsi="Arial" w:cs="Arial"/>
+          <w:color w:val="000000" w:themeColor="text1"/>
+          <w:szCs w:val="24"/>
+          <w:lang w:val="en-CA" w:eastAsia="en-CA"/>
+        </w:rPr>
+        <w:t>.</w:t>
+      </w:r>
+      <w:r>
+        <w:rPr>
+          <w:rFonts w:ascii="Arial" w:eastAsia="Times New Roman" w:hAnsi="Arial" w:cs="Arial"/>
+          <w:color w:val="000000" w:themeColor="text1"/>
+          <w:szCs w:val="24"/>
+          <w:lang w:val="en-CA" w:eastAsia="en-CA"/>
+        </w:rPr>
+        <w:t>N</w:t>
+      </w:r>
+      <w:r>
+        <w:rPr>
+          <w:rFonts w:ascii="Arial" w:eastAsia="Times New Roman" w:hAnsi="Arial" w:cs="Arial"/>
+          <w:color w:val="000000" w:themeColor="text1"/>
+          <w:szCs w:val="24"/>
+          <w:lang w:val="en-CA" w:eastAsia="en-CA"/>
+        </w:rPr>
+        <w:t>.</w:t>
+      </w:r>
+      <w:r>
+        <w:rPr>
+          <w:rFonts w:ascii="Arial" w:eastAsia="Times New Roman" w:hAnsi="Arial" w:cs="Arial"/>
+          <w:color w:val="000000" w:themeColor="text1"/>
+          <w:szCs w:val="24"/>
+          <w:lang w:val="en-CA" w:eastAsia="en-CA"/>
+        </w:rPr>
+        <w:t>, Khalid-</w:t>
+      </w:r>
+      <w:proofErr w:type="spellStart"/>
+      <w:r>
+        <w:rPr>
+          <w:rFonts w:ascii="Arial" w:eastAsia="Times New Roman" w:hAnsi="Arial" w:cs="Arial"/>
+          <w:color w:val="000000" w:themeColor="text1"/>
+          <w:szCs w:val="24"/>
+          <w:lang w:val="en-CA" w:eastAsia="en-CA"/>
+        </w:rPr>
+        <w:t>Saeed</w:t>
+      </w:r>
+      <w:proofErr w:type="spellEnd"/>
+      <w:r>
+        <w:rPr>
+          <w:rFonts w:ascii="Arial" w:eastAsia="Times New Roman" w:hAnsi="Arial" w:cs="Arial"/>
+          <w:color w:val="000000" w:themeColor="text1"/>
+          <w:szCs w:val="24"/>
+          <w:lang w:val="en-CA" w:eastAsia="en-CA"/>
+        </w:rPr>
+        <w:t>,</w:t>
+      </w:r>
+      <w:r>
+        <w:rPr>
+          <w:rFonts w:ascii="Arial" w:eastAsia="Times New Roman" w:hAnsi="Arial" w:cs="Arial"/>
+          <w:color w:val="000000" w:themeColor="text1"/>
+          <w:szCs w:val="24"/>
+          <w:lang w:val="en-CA" w:eastAsia="en-CA"/>
+        </w:rPr>
+        <w:t xml:space="preserve"> W</w:t>
+      </w:r>
+      <w:r>
+        <w:rPr>
+          <w:rFonts w:ascii="Arial" w:eastAsia="Times New Roman" w:hAnsi="Arial" w:cs="Arial"/>
+          <w:color w:val="000000" w:themeColor="text1"/>
+          <w:szCs w:val="24"/>
+          <w:lang w:val="en-CA" w:eastAsia="en-CA"/>
+        </w:rPr>
+        <w:t>.</w:t>
+      </w:r>
+      <w:r>
+        <w:rPr>
+          <w:rFonts w:ascii="Arial" w:eastAsia="Times New Roman" w:hAnsi="Arial" w:cs="Arial"/>
+          <w:color w:val="000000" w:themeColor="text1"/>
+          <w:szCs w:val="24"/>
+          <w:lang w:val="en-CA" w:eastAsia="en-CA"/>
+        </w:rPr>
+        <w:t>, Lee</w:t>
+      </w:r>
+      <w:r>
+        <w:rPr>
+          <w:rFonts w:ascii="Arial" w:eastAsia="Times New Roman" w:hAnsi="Arial" w:cs="Arial"/>
+          <w:color w:val="000000" w:themeColor="text1"/>
+          <w:szCs w:val="24"/>
+          <w:lang w:val="en-CA" w:eastAsia="en-CA"/>
+        </w:rPr>
+        <w:t>,</w:t>
+      </w:r>
+      <w:r>
+        <w:rPr>
+          <w:rFonts w:ascii="Arial" w:eastAsia="Times New Roman" w:hAnsi="Arial" w:cs="Arial"/>
+          <w:color w:val="000000" w:themeColor="text1"/>
+          <w:szCs w:val="24"/>
+          <w:lang w:val="en-CA" w:eastAsia="en-CA"/>
+        </w:rPr>
+        <w:t xml:space="preserve"> H</w:t>
+      </w:r>
+      <w:r>
+        <w:rPr>
+          <w:rFonts w:ascii="Arial" w:eastAsia="Times New Roman" w:hAnsi="Arial" w:cs="Arial"/>
+          <w:color w:val="000000" w:themeColor="text1"/>
+          <w:szCs w:val="24"/>
+          <w:lang w:val="en-CA" w:eastAsia="en-CA"/>
+        </w:rPr>
+        <w:t>.</w:t>
+      </w:r>
+      <w:r>
+        <w:rPr>
+          <w:rFonts w:ascii="Arial" w:eastAsia="Times New Roman" w:hAnsi="Arial" w:cs="Arial"/>
+          <w:color w:val="000000" w:themeColor="text1"/>
+          <w:szCs w:val="24"/>
+          <w:lang w:val="en-CA" w:eastAsia="en-CA"/>
+        </w:rPr>
+        <w:t>L</w:t>
+      </w:r>
+      <w:r>
+        <w:rPr>
+          <w:rFonts w:ascii="Arial" w:eastAsia="Times New Roman" w:hAnsi="Arial" w:cs="Arial"/>
+          <w:color w:val="000000" w:themeColor="text1"/>
+          <w:szCs w:val="24"/>
+          <w:lang w:val="en-CA" w:eastAsia="en-CA"/>
+        </w:rPr>
+        <w:t>.</w:t>
+      </w:r>
+      <w:r>
+        <w:rPr>
+          <w:rFonts w:ascii="Arial" w:eastAsia="Times New Roman" w:hAnsi="Arial" w:cs="Arial"/>
+          <w:color w:val="000000" w:themeColor="text1"/>
+          <w:szCs w:val="24"/>
+          <w:lang w:val="en-CA" w:eastAsia="en-CA"/>
+        </w:rPr>
+        <w:t>, Lee</w:t>
+      </w:r>
+      <w:r>
+        <w:rPr>
+          <w:rFonts w:ascii="Arial" w:eastAsia="Times New Roman" w:hAnsi="Arial" w:cs="Arial"/>
+          <w:color w:val="000000" w:themeColor="text1"/>
+          <w:szCs w:val="24"/>
+          <w:lang w:val="en-CA" w:eastAsia="en-CA"/>
+        </w:rPr>
+        <w:t>,</w:t>
+      </w:r>
+      <w:r>
+        <w:rPr>
+          <w:rFonts w:ascii="Arial" w:eastAsia="Times New Roman" w:hAnsi="Arial" w:cs="Arial"/>
+          <w:color w:val="000000" w:themeColor="text1"/>
+          <w:szCs w:val="24"/>
+          <w:lang w:val="en-CA" w:eastAsia="en-CA"/>
+        </w:rPr>
+        <w:t xml:space="preserve"> O</w:t>
+      </w:r>
+      <w:r>
+        <w:rPr>
+          <w:rFonts w:ascii="Arial" w:eastAsia="Times New Roman" w:hAnsi="Arial" w:cs="Arial"/>
+          <w:color w:val="000000" w:themeColor="text1"/>
+          <w:szCs w:val="24"/>
+          <w:lang w:val="en-CA" w:eastAsia="en-CA"/>
+        </w:rPr>
+        <w:t>.</w:t>
+      </w:r>
+      <w:r>
+        <w:rPr>
+          <w:rFonts w:ascii="Arial" w:eastAsia="Times New Roman" w:hAnsi="Arial" w:cs="Arial"/>
+          <w:color w:val="000000" w:themeColor="text1"/>
+          <w:szCs w:val="24"/>
+          <w:lang w:val="en-CA" w:eastAsia="en-CA"/>
+        </w:rPr>
+        <w:t>Y</w:t>
+      </w:r>
+      <w:r>
+        <w:rPr>
+          <w:rFonts w:ascii="Arial" w:eastAsia="Times New Roman" w:hAnsi="Arial" w:cs="Arial"/>
+          <w:color w:val="000000" w:themeColor="text1"/>
+          <w:szCs w:val="24"/>
+          <w:lang w:val="en-CA" w:eastAsia="en-CA"/>
+        </w:rPr>
+        <w:t>.</w:t>
+      </w:r>
+      <w:r>
+        <w:rPr>
+          <w:rFonts w:ascii="Arial" w:eastAsia="Times New Roman" w:hAnsi="Arial" w:cs="Arial"/>
+          <w:color w:val="000000" w:themeColor="text1"/>
+          <w:szCs w:val="24"/>
+          <w:lang w:val="en-CA" w:eastAsia="en-CA"/>
+        </w:rPr>
+        <w:t>, Yoon</w:t>
+      </w:r>
+      <w:r>
+        <w:rPr>
+          <w:rFonts w:ascii="Arial" w:eastAsia="Times New Roman" w:hAnsi="Arial" w:cs="Arial"/>
+          <w:color w:val="000000" w:themeColor="text1"/>
+          <w:szCs w:val="24"/>
+          <w:lang w:val="en-CA" w:eastAsia="en-CA"/>
+        </w:rPr>
+        <w:t>,</w:t>
+      </w:r>
+      <w:r>
+        <w:rPr>
+          <w:rFonts w:ascii="Arial" w:eastAsia="Times New Roman" w:hAnsi="Arial" w:cs="Arial"/>
+          <w:color w:val="000000" w:themeColor="text1"/>
+          <w:szCs w:val="24"/>
+          <w:lang w:val="en-CA" w:eastAsia="en-CA"/>
+        </w:rPr>
+        <w:t xml:space="preserve"> B</w:t>
+      </w:r>
+      <w:r>
+        <w:rPr>
+          <w:rFonts w:ascii="Arial" w:eastAsia="Times New Roman" w:hAnsi="Arial" w:cs="Arial"/>
+          <w:color w:val="000000" w:themeColor="text1"/>
+          <w:szCs w:val="24"/>
+          <w:lang w:val="en-CA" w:eastAsia="en-CA"/>
+        </w:rPr>
+        <w:t>.</w:t>
+      </w:r>
+      <w:r>
+        <w:rPr>
+          <w:rFonts w:ascii="Arial" w:eastAsia="Times New Roman" w:hAnsi="Arial" w:cs="Arial"/>
+          <w:color w:val="000000" w:themeColor="text1"/>
+          <w:szCs w:val="24"/>
+          <w:lang w:val="en-CA" w:eastAsia="en-CA"/>
+        </w:rPr>
+        <w:t>C</w:t>
+      </w:r>
+      <w:r>
+        <w:rPr>
+          <w:rFonts w:ascii="Arial" w:eastAsia="Times New Roman" w:hAnsi="Arial" w:cs="Arial"/>
+          <w:color w:val="000000" w:themeColor="text1"/>
+          <w:szCs w:val="24"/>
+          <w:lang w:val="en-CA" w:eastAsia="en-CA"/>
+        </w:rPr>
+        <w:t>.</w:t>
+      </w:r>
+      <w:r>
+        <w:rPr>
+          <w:rFonts w:ascii="Arial" w:eastAsia="Times New Roman" w:hAnsi="Arial" w:cs="Arial"/>
+          <w:color w:val="000000" w:themeColor="text1"/>
+          <w:szCs w:val="24"/>
+          <w:lang w:val="en-CA" w:eastAsia="en-CA"/>
+        </w:rPr>
+        <w:t>, Choi</w:t>
+      </w:r>
+      <w:r>
+        <w:rPr>
+          <w:rFonts w:ascii="Arial" w:eastAsia="Times New Roman" w:hAnsi="Arial" w:cs="Arial"/>
+          <w:color w:val="000000" w:themeColor="text1"/>
+          <w:szCs w:val="24"/>
+          <w:lang w:val="en-CA" w:eastAsia="en-CA"/>
+        </w:rPr>
+        <w:t>,</w:t>
+      </w:r>
+      <w:r>
+        <w:rPr>
+          <w:rFonts w:ascii="Arial" w:eastAsia="Times New Roman" w:hAnsi="Arial" w:cs="Arial"/>
+          <w:color w:val="000000" w:themeColor="text1"/>
+          <w:szCs w:val="24"/>
+          <w:lang w:val="en-CA" w:eastAsia="en-CA"/>
+        </w:rPr>
+        <w:t xml:space="preserve"> H</w:t>
+      </w:r>
+      <w:r>
+        <w:rPr>
+          <w:rFonts w:ascii="Arial" w:eastAsia="Times New Roman" w:hAnsi="Arial" w:cs="Arial"/>
+          <w:color w:val="000000" w:themeColor="text1"/>
+          <w:szCs w:val="24"/>
+          <w:lang w:val="en-CA" w:eastAsia="en-CA"/>
+        </w:rPr>
+        <w:t>.</w:t>
+      </w:r>
+      <w:r>
+        <w:rPr>
+          <w:rFonts w:ascii="Arial" w:eastAsia="Times New Roman" w:hAnsi="Arial" w:cs="Arial"/>
+          <w:color w:val="000000" w:themeColor="text1"/>
+          <w:szCs w:val="24"/>
+          <w:lang w:val="en-CA" w:eastAsia="en-CA"/>
+        </w:rPr>
+        <w:t>S.</w:t>
+      </w:r>
+      <w:r>
+        <w:rPr>
+          <w:rFonts w:ascii="Arial" w:eastAsia="Times New Roman" w:hAnsi="Arial" w:cs="Arial"/>
+          <w:color w:val="000000" w:themeColor="text1"/>
+          <w:szCs w:val="24"/>
+          <w:lang w:val="en-CA" w:eastAsia="en-CA"/>
+        </w:rPr>
+        <w:t xml:space="preserve"> </w:t>
+      </w:r>
+      <w:r>
+        <w:rPr>
+          <w:rFonts w:ascii="Arial" w:eastAsia="Times New Roman" w:hAnsi="Arial" w:cs="Arial"/>
+          <w:color w:val="000000" w:themeColor="text1"/>
+          <w:szCs w:val="24"/>
+          <w:lang w:val="en-CA" w:eastAsia="en-CA"/>
+        </w:rPr>
+        <w:t>2014.</w:t>
+      </w:r>
+      <w:proofErr w:type="gramEnd"/>
+      <w:r>
+        <w:rPr>
+          <w:rFonts w:ascii="Arial" w:eastAsia="Times New Roman" w:hAnsi="Arial" w:cs="Arial"/>
+          <w:color w:val="000000" w:themeColor="text1"/>
+          <w:szCs w:val="24"/>
+          <w:lang w:val="en-CA" w:eastAsia="en-CA"/>
+        </w:rPr>
+        <w:t xml:space="preserve"> </w:t>
+      </w:r>
+      <w:hyperlink r:id="rId14" w:history="1">
+        <w:r>
+          <w:rPr>
+            <w:rFonts w:ascii="Arial" w:eastAsia="Times New Roman" w:hAnsi="Arial" w:cs="Arial"/>
+            <w:color w:val="000000" w:themeColor="text1"/>
+            <w:szCs w:val="24"/>
+            <w:lang w:val="en-CA" w:eastAsia="en-CA"/>
+          </w:rPr>
+          <w:t xml:space="preserve">Short-term probiotic therapy alleviates small intestinal bacterial overgrowth, but does not improve intestinal </w:t>
         </w:r>
         <w:r>
           <w:rPr>
@@ -12991,871 +14523,7 @@
             <w:lang w:val="en-CA" w:eastAsia="en-CA"/>
           </w:rPr>
           <w:lastRenderedPageBreak/>
-          <w:t>neurodevelopmental disorders.</w:t>
-        </w:r>
-      </w:hyperlink>
-      <w:r>
-        <w:rPr>
-          <w:rFonts w:ascii="Arial" w:eastAsia="Times New Roman" w:hAnsi="Arial" w:cs="Arial"/>
-          <w:color w:val="000000" w:themeColor="text1"/>
-          <w:szCs w:val="24"/>
-          <w:lang w:val="en-CA" w:eastAsia="en-CA"/>
-        </w:rPr>
-        <w:t xml:space="preserve"> Cell. 155(7)</w:t>
-      </w:r>
-      <w:proofErr w:type="gramStart"/>
-      <w:r>
-        <w:rPr>
-          <w:rFonts w:ascii="Arial" w:eastAsia="Times New Roman" w:hAnsi="Arial" w:cs="Arial"/>
-          <w:color w:val="000000" w:themeColor="text1"/>
-          <w:szCs w:val="24"/>
-          <w:lang w:val="en-CA" w:eastAsia="en-CA"/>
-        </w:rPr>
-        <w:t>:1451</w:t>
-      </w:r>
-      <w:proofErr w:type="gramEnd"/>
-      <w:r>
-        <w:rPr>
-          <w:rFonts w:ascii="Arial" w:eastAsia="Times New Roman" w:hAnsi="Arial" w:cs="Arial"/>
-          <w:color w:val="000000" w:themeColor="text1"/>
-          <w:szCs w:val="24"/>
-          <w:lang w:val="en-CA" w:eastAsia="en-CA"/>
-        </w:rPr>
-        <w:t xml:space="preserve">-63. </w:t>
-      </w:r>
-      <w:proofErr w:type="spellStart"/>
-      <w:proofErr w:type="gramStart"/>
-      <w:r>
-        <w:rPr>
-          <w:rFonts w:ascii="Arial" w:eastAsia="Times New Roman" w:hAnsi="Arial" w:cs="Arial"/>
-          <w:color w:val="000000" w:themeColor="text1"/>
-          <w:szCs w:val="24"/>
-          <w:lang w:val="en-CA" w:eastAsia="en-CA"/>
-        </w:rPr>
-        <w:t>doi</w:t>
-      </w:r>
-      <w:proofErr w:type="spellEnd"/>
-      <w:proofErr w:type="gramEnd"/>
-      <w:r>
-        <w:rPr>
-          <w:rFonts w:ascii="Arial" w:eastAsia="Times New Roman" w:hAnsi="Arial" w:cs="Arial"/>
-          <w:color w:val="000000" w:themeColor="text1"/>
-          <w:szCs w:val="24"/>
-          <w:lang w:val="en-CA" w:eastAsia="en-CA"/>
-        </w:rPr>
-        <w:t xml:space="preserve">: 10.1016/j.cell.2013.11.024. </w:t>
-      </w:r>
-      <w:proofErr w:type="spellStart"/>
-      <w:proofErr w:type="gramStart"/>
-      <w:r>
-        <w:rPr>
-          <w:rFonts w:ascii="Arial" w:eastAsia="Times New Roman" w:hAnsi="Arial" w:cs="Arial"/>
-          <w:color w:val="000000" w:themeColor="text1"/>
-          <w:szCs w:val="24"/>
-          <w:lang w:val="en-CA" w:eastAsia="en-CA"/>
-        </w:rPr>
-        <w:t>Epub</w:t>
-      </w:r>
-      <w:proofErr w:type="spellEnd"/>
-      <w:r>
-        <w:rPr>
-          <w:rFonts w:ascii="Arial" w:eastAsia="Times New Roman" w:hAnsi="Arial" w:cs="Arial"/>
-          <w:color w:val="000000" w:themeColor="text1"/>
-          <w:szCs w:val="24"/>
-          <w:lang w:val="en-CA" w:eastAsia="en-CA"/>
-        </w:rPr>
-        <w:t xml:space="preserve"> 2013 Dec 5.</w:t>
-      </w:r>
-      <w:proofErr w:type="gramEnd"/>
-      <w:r>
-        <w:rPr>
-          <w:rFonts w:ascii="Arial" w:eastAsia="Times New Roman" w:hAnsi="Arial" w:cs="Arial"/>
-          <w:color w:val="000000" w:themeColor="text1"/>
-          <w:szCs w:val="24"/>
-          <w:lang w:val="en-CA" w:eastAsia="en-CA"/>
-        </w:rPr>
-        <w:t xml:space="preserve"> PMID: 24315484</w:t>
-      </w:r>
-    </w:p>
-    <w:p>
-      <w:pPr>
-        <w:spacing w:line="480" w:lineRule="auto"/>
-        <w:rPr>
-          <w:rFonts w:ascii="Arial" w:eastAsia="Times New Roman" w:hAnsi="Arial" w:cs="Arial"/>
-          <w:szCs w:val="24"/>
-          <w:lang w:eastAsia="en-CA"/>
-        </w:rPr>
-      </w:pPr>
-      <w:proofErr w:type="spellStart"/>
-      <w:proofErr w:type="gramStart"/>
-      <w:r>
-        <w:rPr>
-          <w:rFonts w:ascii="Arial" w:eastAsia="Times New Roman" w:hAnsi="Arial" w:cs="Arial"/>
-          <w:szCs w:val="24"/>
-          <w:lang w:eastAsia="en-CA"/>
-        </w:rPr>
-        <w:t>Palarea-Albaladejo</w:t>
-      </w:r>
-      <w:proofErr w:type="spellEnd"/>
-      <w:r>
-        <w:rPr>
-          <w:rFonts w:ascii="Arial" w:eastAsia="Times New Roman" w:hAnsi="Arial" w:cs="Arial"/>
-          <w:szCs w:val="24"/>
-          <w:lang w:eastAsia="en-CA"/>
-        </w:rPr>
-        <w:t xml:space="preserve"> </w:t>
-      </w:r>
-      <w:r>
-        <w:rPr>
-          <w:rFonts w:ascii="Arial" w:eastAsia="Times New Roman" w:hAnsi="Arial" w:cs="Arial"/>
-          <w:szCs w:val="24"/>
-          <w:lang w:eastAsia="en-CA"/>
-        </w:rPr>
-        <w:t xml:space="preserve">J., </w:t>
-      </w:r>
-      <w:proofErr w:type="spellStart"/>
-      <w:r>
-        <w:rPr>
-          <w:rFonts w:ascii="Arial" w:eastAsia="Times New Roman" w:hAnsi="Arial" w:cs="Arial"/>
-          <w:szCs w:val="24"/>
-          <w:lang w:eastAsia="en-CA"/>
-        </w:rPr>
-        <w:t>Antoni</w:t>
-      </w:r>
-      <w:proofErr w:type="spellEnd"/>
-      <w:r>
-        <w:rPr>
-          <w:rFonts w:ascii="Arial" w:eastAsia="Times New Roman" w:hAnsi="Arial" w:cs="Arial"/>
-          <w:szCs w:val="24"/>
-          <w:lang w:eastAsia="en-CA"/>
-        </w:rPr>
-        <w:t xml:space="preserve"> Martín-</w:t>
-      </w:r>
-      <w:proofErr w:type="spellStart"/>
-      <w:r>
-        <w:rPr>
-          <w:rFonts w:ascii="Arial" w:eastAsia="Times New Roman" w:hAnsi="Arial" w:cs="Arial"/>
-          <w:szCs w:val="24"/>
-          <w:lang w:eastAsia="en-CA"/>
-        </w:rPr>
-        <w:t>Fernández</w:t>
-      </w:r>
-      <w:proofErr w:type="spellEnd"/>
-      <w:r>
-        <w:rPr>
-          <w:rFonts w:ascii="Arial" w:eastAsia="Times New Roman" w:hAnsi="Arial" w:cs="Arial"/>
-          <w:szCs w:val="24"/>
-          <w:lang w:eastAsia="en-CA"/>
-        </w:rPr>
-        <w:t>, J.</w:t>
-      </w:r>
-      <w:r>
-        <w:rPr>
-          <w:rFonts w:ascii="Arial" w:eastAsia="Times New Roman" w:hAnsi="Arial" w:cs="Arial"/>
-          <w:szCs w:val="24"/>
-          <w:lang w:eastAsia="en-CA"/>
-        </w:rPr>
-        <w:t xml:space="preserve"> 2015.</w:t>
-      </w:r>
-      <w:proofErr w:type="gramEnd"/>
-      <w:r>
-        <w:rPr>
-          <w:rFonts w:ascii="Arial" w:eastAsia="Times New Roman" w:hAnsi="Arial" w:cs="Arial"/>
-          <w:szCs w:val="24"/>
-          <w:lang w:eastAsia="en-CA"/>
-        </w:rPr>
-        <w:t xml:space="preserve"> </w:t>
-      </w:r>
-      <w:proofErr w:type="spellStart"/>
-      <w:proofErr w:type="gramStart"/>
-      <w:r>
-        <w:rPr>
-          <w:rFonts w:ascii="Arial" w:eastAsia="Times New Roman" w:hAnsi="Arial" w:cs="Arial"/>
-          <w:bCs/>
-          <w:iCs/>
-          <w:szCs w:val="24"/>
-          <w:lang w:eastAsia="en-CA"/>
-        </w:rPr>
-        <w:t>zCompositions</w:t>
-      </w:r>
-      <w:proofErr w:type="spellEnd"/>
-      <w:proofErr w:type="gramEnd"/>
-      <w:r>
-        <w:rPr>
-          <w:rFonts w:ascii="Arial" w:eastAsia="Times New Roman" w:hAnsi="Arial" w:cs="Arial"/>
-          <w:bCs/>
-          <w:iCs/>
-          <w:szCs w:val="24"/>
-          <w:lang w:eastAsia="en-CA"/>
-        </w:rPr>
-        <w:t xml:space="preserve"> --- R package for multivariate imputation of left-censored data under a compositional approach</w:t>
-      </w:r>
-      <w:r>
-        <w:rPr>
-          <w:rFonts w:ascii="Arial" w:eastAsia="Times New Roman" w:hAnsi="Arial" w:cs="Arial"/>
-          <w:szCs w:val="24"/>
-          <w:lang w:eastAsia="en-CA"/>
-        </w:rPr>
-        <w:t xml:space="preserve">. </w:t>
-      </w:r>
-      <w:proofErr w:type="spellStart"/>
-      <w:r>
-        <w:rPr>
-          <w:rFonts w:ascii="Arial" w:eastAsia="Times New Roman" w:hAnsi="Arial" w:cs="Arial"/>
-          <w:szCs w:val="24"/>
-          <w:lang w:eastAsia="en-CA"/>
-        </w:rPr>
-        <w:t>Chemometrics</w:t>
-      </w:r>
-      <w:proofErr w:type="spellEnd"/>
-      <w:r>
-        <w:rPr>
-          <w:rFonts w:ascii="Arial" w:eastAsia="Times New Roman" w:hAnsi="Arial" w:cs="Arial"/>
-          <w:szCs w:val="24"/>
-          <w:lang w:eastAsia="en-CA"/>
-        </w:rPr>
-        <w:t xml:space="preserve"> and Intelligent Laboratory Systems. 143:85-96</w:t>
-      </w:r>
-    </w:p>
-    <w:p>
-      <w:pPr>
-        <w:spacing w:line="480" w:lineRule="auto"/>
-        <w:rPr>
-          <w:rFonts w:ascii="Arial" w:eastAsia="Times New Roman" w:hAnsi="Arial" w:cs="Arial"/>
-          <w:color w:val="000000" w:themeColor="text1"/>
-          <w:szCs w:val="24"/>
-          <w:lang w:val="en-CA" w:eastAsia="en-CA"/>
-        </w:rPr>
-      </w:pPr>
-      <w:proofErr w:type="spellStart"/>
-      <w:proofErr w:type="gramStart"/>
-      <w:r>
-        <w:rPr>
-          <w:rFonts w:ascii="Arial" w:eastAsia="Times New Roman" w:hAnsi="Arial" w:cs="Arial"/>
-          <w:color w:val="000000" w:themeColor="text1"/>
-          <w:szCs w:val="24"/>
-          <w:lang w:val="en-CA" w:eastAsia="en-CA"/>
-        </w:rPr>
-        <w:t>Kwak</w:t>
-      </w:r>
-      <w:proofErr w:type="spellEnd"/>
-      <w:r>
-        <w:rPr>
-          <w:rFonts w:ascii="Arial" w:eastAsia="Times New Roman" w:hAnsi="Arial" w:cs="Arial"/>
-          <w:color w:val="000000" w:themeColor="text1"/>
-          <w:szCs w:val="24"/>
-          <w:lang w:val="en-CA" w:eastAsia="en-CA"/>
-        </w:rPr>
-        <w:t>,</w:t>
-      </w:r>
-      <w:r>
-        <w:rPr>
-          <w:rFonts w:ascii="Arial" w:eastAsia="Times New Roman" w:hAnsi="Arial" w:cs="Arial"/>
-          <w:color w:val="000000" w:themeColor="text1"/>
-          <w:szCs w:val="24"/>
-          <w:lang w:val="en-CA" w:eastAsia="en-CA"/>
-        </w:rPr>
-        <w:t xml:space="preserve"> D</w:t>
-      </w:r>
-      <w:r>
-        <w:rPr>
-          <w:rFonts w:ascii="Arial" w:eastAsia="Times New Roman" w:hAnsi="Arial" w:cs="Arial"/>
-          <w:color w:val="000000" w:themeColor="text1"/>
-          <w:szCs w:val="24"/>
-          <w:lang w:val="en-CA" w:eastAsia="en-CA"/>
-        </w:rPr>
-        <w:t>.</w:t>
-      </w:r>
-      <w:r>
-        <w:rPr>
-          <w:rFonts w:ascii="Arial" w:eastAsia="Times New Roman" w:hAnsi="Arial" w:cs="Arial"/>
-          <w:color w:val="000000" w:themeColor="text1"/>
-          <w:szCs w:val="24"/>
-          <w:lang w:val="en-CA" w:eastAsia="en-CA"/>
-        </w:rPr>
-        <w:t>S</w:t>
-      </w:r>
-      <w:r>
-        <w:rPr>
-          <w:rFonts w:ascii="Arial" w:eastAsia="Times New Roman" w:hAnsi="Arial" w:cs="Arial"/>
-          <w:color w:val="000000" w:themeColor="text1"/>
-          <w:szCs w:val="24"/>
-          <w:lang w:val="en-CA" w:eastAsia="en-CA"/>
-        </w:rPr>
-        <w:t>.</w:t>
-      </w:r>
-      <w:r>
-        <w:rPr>
-          <w:rFonts w:ascii="Arial" w:eastAsia="Times New Roman" w:hAnsi="Arial" w:cs="Arial"/>
-          <w:color w:val="000000" w:themeColor="text1"/>
-          <w:szCs w:val="24"/>
-          <w:lang w:val="en-CA" w:eastAsia="en-CA"/>
-        </w:rPr>
-        <w:t>, Jun</w:t>
-      </w:r>
-      <w:r>
-        <w:rPr>
-          <w:rFonts w:ascii="Arial" w:eastAsia="Times New Roman" w:hAnsi="Arial" w:cs="Arial"/>
-          <w:color w:val="000000" w:themeColor="text1"/>
-          <w:szCs w:val="24"/>
-          <w:lang w:val="en-CA" w:eastAsia="en-CA"/>
-        </w:rPr>
-        <w:t>,</w:t>
-      </w:r>
-      <w:r>
-        <w:rPr>
-          <w:rFonts w:ascii="Arial" w:eastAsia="Times New Roman" w:hAnsi="Arial" w:cs="Arial"/>
-          <w:color w:val="000000" w:themeColor="text1"/>
-          <w:szCs w:val="24"/>
-          <w:lang w:val="en-CA" w:eastAsia="en-CA"/>
-        </w:rPr>
-        <w:t xml:space="preserve"> D</w:t>
-      </w:r>
-      <w:r>
-        <w:rPr>
-          <w:rFonts w:ascii="Arial" w:eastAsia="Times New Roman" w:hAnsi="Arial" w:cs="Arial"/>
-          <w:color w:val="000000" w:themeColor="text1"/>
-          <w:szCs w:val="24"/>
-          <w:lang w:val="en-CA" w:eastAsia="en-CA"/>
-        </w:rPr>
-        <w:t>.</w:t>
-      </w:r>
-      <w:r>
-        <w:rPr>
-          <w:rFonts w:ascii="Arial" w:eastAsia="Times New Roman" w:hAnsi="Arial" w:cs="Arial"/>
-          <w:color w:val="000000" w:themeColor="text1"/>
-          <w:szCs w:val="24"/>
-          <w:lang w:val="en-CA" w:eastAsia="en-CA"/>
-        </w:rPr>
-        <w:t>W</w:t>
-      </w:r>
-      <w:r>
-        <w:rPr>
-          <w:rFonts w:ascii="Arial" w:eastAsia="Times New Roman" w:hAnsi="Arial" w:cs="Arial"/>
-          <w:color w:val="000000" w:themeColor="text1"/>
-          <w:szCs w:val="24"/>
-          <w:lang w:val="en-CA" w:eastAsia="en-CA"/>
-        </w:rPr>
-        <w:t>.</w:t>
-      </w:r>
-      <w:r>
-        <w:rPr>
-          <w:rFonts w:ascii="Arial" w:eastAsia="Times New Roman" w:hAnsi="Arial" w:cs="Arial"/>
-          <w:color w:val="000000" w:themeColor="text1"/>
-          <w:szCs w:val="24"/>
-          <w:lang w:val="en-CA" w:eastAsia="en-CA"/>
-        </w:rPr>
-        <w:t xml:space="preserve">, </w:t>
-      </w:r>
-      <w:proofErr w:type="spellStart"/>
-      <w:r>
-        <w:rPr>
-          <w:rFonts w:ascii="Arial" w:eastAsia="Times New Roman" w:hAnsi="Arial" w:cs="Arial"/>
-          <w:color w:val="000000" w:themeColor="text1"/>
-          <w:szCs w:val="24"/>
-          <w:lang w:val="en-CA" w:eastAsia="en-CA"/>
-        </w:rPr>
-        <w:t>Seo</w:t>
-      </w:r>
-      <w:proofErr w:type="spellEnd"/>
-      <w:r>
-        <w:rPr>
-          <w:rFonts w:ascii="Arial" w:eastAsia="Times New Roman" w:hAnsi="Arial" w:cs="Arial"/>
-          <w:color w:val="000000" w:themeColor="text1"/>
-          <w:szCs w:val="24"/>
-          <w:lang w:val="en-CA" w:eastAsia="en-CA"/>
-        </w:rPr>
-        <w:t>,</w:t>
-      </w:r>
-      <w:r>
-        <w:rPr>
-          <w:rFonts w:ascii="Arial" w:eastAsia="Times New Roman" w:hAnsi="Arial" w:cs="Arial"/>
-          <w:color w:val="000000" w:themeColor="text1"/>
-          <w:szCs w:val="24"/>
-          <w:lang w:val="en-CA" w:eastAsia="en-CA"/>
-        </w:rPr>
-        <w:t xml:space="preserve"> J</w:t>
-      </w:r>
-      <w:r>
-        <w:rPr>
-          <w:rFonts w:ascii="Arial" w:eastAsia="Times New Roman" w:hAnsi="Arial" w:cs="Arial"/>
-          <w:color w:val="000000" w:themeColor="text1"/>
-          <w:szCs w:val="24"/>
-          <w:lang w:val="en-CA" w:eastAsia="en-CA"/>
-        </w:rPr>
-        <w:t>.</w:t>
-      </w:r>
-      <w:r>
-        <w:rPr>
-          <w:rFonts w:ascii="Arial" w:eastAsia="Times New Roman" w:hAnsi="Arial" w:cs="Arial"/>
-          <w:color w:val="000000" w:themeColor="text1"/>
-          <w:szCs w:val="24"/>
-          <w:lang w:val="en-CA" w:eastAsia="en-CA"/>
-        </w:rPr>
-        <w:t>G</w:t>
-      </w:r>
-      <w:r>
-        <w:rPr>
-          <w:rFonts w:ascii="Arial" w:eastAsia="Times New Roman" w:hAnsi="Arial" w:cs="Arial"/>
-          <w:color w:val="000000" w:themeColor="text1"/>
-          <w:szCs w:val="24"/>
-          <w:lang w:val="en-CA" w:eastAsia="en-CA"/>
-        </w:rPr>
-        <w:t>.</w:t>
-      </w:r>
-      <w:r>
-        <w:rPr>
-          <w:rFonts w:ascii="Arial" w:eastAsia="Times New Roman" w:hAnsi="Arial" w:cs="Arial"/>
-          <w:color w:val="000000" w:themeColor="text1"/>
-          <w:szCs w:val="24"/>
-          <w:lang w:val="en-CA" w:eastAsia="en-CA"/>
-        </w:rPr>
-        <w:t>, Chung</w:t>
-      </w:r>
-      <w:r>
-        <w:rPr>
-          <w:rFonts w:ascii="Arial" w:eastAsia="Times New Roman" w:hAnsi="Arial" w:cs="Arial"/>
-          <w:color w:val="000000" w:themeColor="text1"/>
-          <w:szCs w:val="24"/>
-          <w:lang w:val="en-CA" w:eastAsia="en-CA"/>
-        </w:rPr>
-        <w:t>,</w:t>
-      </w:r>
-      <w:r>
-        <w:rPr>
-          <w:rFonts w:ascii="Arial" w:eastAsia="Times New Roman" w:hAnsi="Arial" w:cs="Arial"/>
-          <w:color w:val="000000" w:themeColor="text1"/>
-          <w:szCs w:val="24"/>
-          <w:lang w:val="en-CA" w:eastAsia="en-CA"/>
-        </w:rPr>
-        <w:t xml:space="preserve"> W</w:t>
-      </w:r>
-      <w:r>
-        <w:rPr>
-          <w:rFonts w:ascii="Arial" w:eastAsia="Times New Roman" w:hAnsi="Arial" w:cs="Arial"/>
-          <w:color w:val="000000" w:themeColor="text1"/>
-          <w:szCs w:val="24"/>
-          <w:lang w:val="en-CA" w:eastAsia="en-CA"/>
-        </w:rPr>
-        <w:t>.</w:t>
-      </w:r>
-      <w:r>
-        <w:rPr>
-          <w:rFonts w:ascii="Arial" w:eastAsia="Times New Roman" w:hAnsi="Arial" w:cs="Arial"/>
-          <w:color w:val="000000" w:themeColor="text1"/>
-          <w:szCs w:val="24"/>
-          <w:lang w:val="en-CA" w:eastAsia="en-CA"/>
-        </w:rPr>
-        <w:t>S</w:t>
-      </w:r>
-      <w:r>
-        <w:rPr>
-          <w:rFonts w:ascii="Arial" w:eastAsia="Times New Roman" w:hAnsi="Arial" w:cs="Arial"/>
-          <w:color w:val="000000" w:themeColor="text1"/>
-          <w:szCs w:val="24"/>
-          <w:lang w:val="en-CA" w:eastAsia="en-CA"/>
-        </w:rPr>
-        <w:t>.</w:t>
-      </w:r>
-      <w:r>
-        <w:rPr>
-          <w:rFonts w:ascii="Arial" w:eastAsia="Times New Roman" w:hAnsi="Arial" w:cs="Arial"/>
-          <w:color w:val="000000" w:themeColor="text1"/>
-          <w:szCs w:val="24"/>
-          <w:lang w:val="en-CA" w:eastAsia="en-CA"/>
-        </w:rPr>
-        <w:t>, Park</w:t>
-      </w:r>
-      <w:r>
-        <w:rPr>
-          <w:rFonts w:ascii="Arial" w:eastAsia="Times New Roman" w:hAnsi="Arial" w:cs="Arial"/>
-          <w:color w:val="000000" w:themeColor="text1"/>
-          <w:szCs w:val="24"/>
-          <w:lang w:val="en-CA" w:eastAsia="en-CA"/>
-        </w:rPr>
-        <w:t>,</w:t>
-      </w:r>
-      <w:r>
-        <w:rPr>
-          <w:rFonts w:ascii="Arial" w:eastAsia="Times New Roman" w:hAnsi="Arial" w:cs="Arial"/>
-          <w:color w:val="000000" w:themeColor="text1"/>
-          <w:szCs w:val="24"/>
-          <w:lang w:val="en-CA" w:eastAsia="en-CA"/>
-        </w:rPr>
-        <w:t xml:space="preserve"> S</w:t>
-      </w:r>
-      <w:r>
-        <w:rPr>
-          <w:rFonts w:ascii="Arial" w:eastAsia="Times New Roman" w:hAnsi="Arial" w:cs="Arial"/>
-          <w:color w:val="000000" w:themeColor="text1"/>
-          <w:szCs w:val="24"/>
-          <w:lang w:val="en-CA" w:eastAsia="en-CA"/>
-        </w:rPr>
-        <w:t>.</w:t>
-      </w:r>
-      <w:r>
-        <w:rPr>
-          <w:rFonts w:ascii="Arial" w:eastAsia="Times New Roman" w:hAnsi="Arial" w:cs="Arial"/>
-          <w:color w:val="000000" w:themeColor="text1"/>
-          <w:szCs w:val="24"/>
-          <w:lang w:val="en-CA" w:eastAsia="en-CA"/>
-        </w:rPr>
-        <w:t>E</w:t>
-      </w:r>
-      <w:r>
-        <w:rPr>
-          <w:rFonts w:ascii="Arial" w:eastAsia="Times New Roman" w:hAnsi="Arial" w:cs="Arial"/>
-          <w:color w:val="000000" w:themeColor="text1"/>
-          <w:szCs w:val="24"/>
-          <w:lang w:val="en-CA" w:eastAsia="en-CA"/>
-        </w:rPr>
-        <w:t>.</w:t>
-      </w:r>
-      <w:r>
-        <w:rPr>
-          <w:rFonts w:ascii="Arial" w:eastAsia="Times New Roman" w:hAnsi="Arial" w:cs="Arial"/>
-          <w:color w:val="000000" w:themeColor="text1"/>
-          <w:szCs w:val="24"/>
-          <w:lang w:val="en-CA" w:eastAsia="en-CA"/>
-        </w:rPr>
-        <w:t>, Lee</w:t>
-      </w:r>
-      <w:r>
-        <w:rPr>
-          <w:rFonts w:ascii="Arial" w:eastAsia="Times New Roman" w:hAnsi="Arial" w:cs="Arial"/>
-          <w:color w:val="000000" w:themeColor="text1"/>
-          <w:szCs w:val="24"/>
-          <w:lang w:val="en-CA" w:eastAsia="en-CA"/>
-        </w:rPr>
-        <w:t>,</w:t>
-      </w:r>
-      <w:r>
-        <w:rPr>
-          <w:rFonts w:ascii="Arial" w:eastAsia="Times New Roman" w:hAnsi="Arial" w:cs="Arial"/>
-          <w:color w:val="000000" w:themeColor="text1"/>
-          <w:szCs w:val="24"/>
-          <w:lang w:val="en-CA" w:eastAsia="en-CA"/>
-        </w:rPr>
-        <w:t xml:space="preserve"> K</w:t>
-      </w:r>
-      <w:r>
-        <w:rPr>
-          <w:rFonts w:ascii="Arial" w:eastAsia="Times New Roman" w:hAnsi="Arial" w:cs="Arial"/>
-          <w:color w:val="000000" w:themeColor="text1"/>
-          <w:szCs w:val="24"/>
-          <w:lang w:val="en-CA" w:eastAsia="en-CA"/>
-        </w:rPr>
-        <w:t>.</w:t>
-      </w:r>
-      <w:r>
-        <w:rPr>
-          <w:rFonts w:ascii="Arial" w:eastAsia="Times New Roman" w:hAnsi="Arial" w:cs="Arial"/>
-          <w:color w:val="000000" w:themeColor="text1"/>
-          <w:szCs w:val="24"/>
-          <w:lang w:val="en-CA" w:eastAsia="en-CA"/>
-        </w:rPr>
-        <w:t>N</w:t>
-      </w:r>
-      <w:r>
-        <w:rPr>
-          <w:rFonts w:ascii="Arial" w:eastAsia="Times New Roman" w:hAnsi="Arial" w:cs="Arial"/>
-          <w:color w:val="000000" w:themeColor="text1"/>
-          <w:szCs w:val="24"/>
-          <w:lang w:val="en-CA" w:eastAsia="en-CA"/>
-        </w:rPr>
-        <w:t>.</w:t>
-      </w:r>
-      <w:r>
-        <w:rPr>
-          <w:rFonts w:ascii="Arial" w:eastAsia="Times New Roman" w:hAnsi="Arial" w:cs="Arial"/>
-          <w:color w:val="000000" w:themeColor="text1"/>
-          <w:szCs w:val="24"/>
-          <w:lang w:val="en-CA" w:eastAsia="en-CA"/>
-        </w:rPr>
-        <w:t>, Khalid-</w:t>
-      </w:r>
-      <w:proofErr w:type="spellStart"/>
-      <w:r>
-        <w:rPr>
-          <w:rFonts w:ascii="Arial" w:eastAsia="Times New Roman" w:hAnsi="Arial" w:cs="Arial"/>
-          <w:color w:val="000000" w:themeColor="text1"/>
-          <w:szCs w:val="24"/>
-          <w:lang w:val="en-CA" w:eastAsia="en-CA"/>
-        </w:rPr>
-        <w:t>Saeed</w:t>
-      </w:r>
-      <w:proofErr w:type="spellEnd"/>
-      <w:r>
-        <w:rPr>
-          <w:rFonts w:ascii="Arial" w:eastAsia="Times New Roman" w:hAnsi="Arial" w:cs="Arial"/>
-          <w:color w:val="000000" w:themeColor="text1"/>
-          <w:szCs w:val="24"/>
-          <w:lang w:val="en-CA" w:eastAsia="en-CA"/>
-        </w:rPr>
-        <w:t>,</w:t>
-      </w:r>
-      <w:r>
-        <w:rPr>
-          <w:rFonts w:ascii="Arial" w:eastAsia="Times New Roman" w:hAnsi="Arial" w:cs="Arial"/>
-          <w:color w:val="000000" w:themeColor="text1"/>
-          <w:szCs w:val="24"/>
-          <w:lang w:val="en-CA" w:eastAsia="en-CA"/>
-        </w:rPr>
-        <w:t xml:space="preserve"> W</w:t>
-      </w:r>
-      <w:r>
-        <w:rPr>
-          <w:rFonts w:ascii="Arial" w:eastAsia="Times New Roman" w:hAnsi="Arial" w:cs="Arial"/>
-          <w:color w:val="000000" w:themeColor="text1"/>
-          <w:szCs w:val="24"/>
-          <w:lang w:val="en-CA" w:eastAsia="en-CA"/>
-        </w:rPr>
-        <w:t>.</w:t>
-      </w:r>
-      <w:r>
-        <w:rPr>
-          <w:rFonts w:ascii="Arial" w:eastAsia="Times New Roman" w:hAnsi="Arial" w:cs="Arial"/>
-          <w:color w:val="000000" w:themeColor="text1"/>
-          <w:szCs w:val="24"/>
-          <w:lang w:val="en-CA" w:eastAsia="en-CA"/>
-        </w:rPr>
-        <w:t>, Lee</w:t>
-      </w:r>
-      <w:r>
-        <w:rPr>
-          <w:rFonts w:ascii="Arial" w:eastAsia="Times New Roman" w:hAnsi="Arial" w:cs="Arial"/>
-          <w:color w:val="000000" w:themeColor="text1"/>
-          <w:szCs w:val="24"/>
-          <w:lang w:val="en-CA" w:eastAsia="en-CA"/>
-        </w:rPr>
-        <w:t>,</w:t>
-      </w:r>
-      <w:r>
-        <w:rPr>
-          <w:rFonts w:ascii="Arial" w:eastAsia="Times New Roman" w:hAnsi="Arial" w:cs="Arial"/>
-          <w:color w:val="000000" w:themeColor="text1"/>
-          <w:szCs w:val="24"/>
-          <w:lang w:val="en-CA" w:eastAsia="en-CA"/>
-        </w:rPr>
-        <w:t xml:space="preserve"> H</w:t>
-      </w:r>
-      <w:r>
-        <w:rPr>
-          <w:rFonts w:ascii="Arial" w:eastAsia="Times New Roman" w:hAnsi="Arial" w:cs="Arial"/>
-          <w:color w:val="000000" w:themeColor="text1"/>
-          <w:szCs w:val="24"/>
-          <w:lang w:val="en-CA" w:eastAsia="en-CA"/>
-        </w:rPr>
-        <w:t>.</w:t>
-      </w:r>
-      <w:r>
-        <w:rPr>
-          <w:rFonts w:ascii="Arial" w:eastAsia="Times New Roman" w:hAnsi="Arial" w:cs="Arial"/>
-          <w:color w:val="000000" w:themeColor="text1"/>
-          <w:szCs w:val="24"/>
-          <w:lang w:val="en-CA" w:eastAsia="en-CA"/>
-        </w:rPr>
-        <w:t>L</w:t>
-      </w:r>
-      <w:r>
-        <w:rPr>
-          <w:rFonts w:ascii="Arial" w:eastAsia="Times New Roman" w:hAnsi="Arial" w:cs="Arial"/>
-          <w:color w:val="000000" w:themeColor="text1"/>
-          <w:szCs w:val="24"/>
-          <w:lang w:val="en-CA" w:eastAsia="en-CA"/>
-        </w:rPr>
-        <w:t>.</w:t>
-      </w:r>
-      <w:r>
-        <w:rPr>
-          <w:rFonts w:ascii="Arial" w:eastAsia="Times New Roman" w:hAnsi="Arial" w:cs="Arial"/>
-          <w:color w:val="000000" w:themeColor="text1"/>
-          <w:szCs w:val="24"/>
-          <w:lang w:val="en-CA" w:eastAsia="en-CA"/>
-        </w:rPr>
-        <w:t>, Lee</w:t>
-      </w:r>
-      <w:r>
-        <w:rPr>
-          <w:rFonts w:ascii="Arial" w:eastAsia="Times New Roman" w:hAnsi="Arial" w:cs="Arial"/>
-          <w:color w:val="000000" w:themeColor="text1"/>
-          <w:szCs w:val="24"/>
-          <w:lang w:val="en-CA" w:eastAsia="en-CA"/>
-        </w:rPr>
-        <w:t>,</w:t>
-      </w:r>
-      <w:r>
-        <w:rPr>
-          <w:rFonts w:ascii="Arial" w:eastAsia="Times New Roman" w:hAnsi="Arial" w:cs="Arial"/>
-          <w:color w:val="000000" w:themeColor="text1"/>
-          <w:szCs w:val="24"/>
-          <w:lang w:val="en-CA" w:eastAsia="en-CA"/>
-        </w:rPr>
-        <w:t xml:space="preserve"> O</w:t>
-      </w:r>
-      <w:r>
-        <w:rPr>
-          <w:rFonts w:ascii="Arial" w:eastAsia="Times New Roman" w:hAnsi="Arial" w:cs="Arial"/>
-          <w:color w:val="000000" w:themeColor="text1"/>
-          <w:szCs w:val="24"/>
-          <w:lang w:val="en-CA" w:eastAsia="en-CA"/>
-        </w:rPr>
-        <w:t>.</w:t>
-      </w:r>
-      <w:r>
-        <w:rPr>
-          <w:rFonts w:ascii="Arial" w:eastAsia="Times New Roman" w:hAnsi="Arial" w:cs="Arial"/>
-          <w:color w:val="000000" w:themeColor="text1"/>
-          <w:szCs w:val="24"/>
-          <w:lang w:val="en-CA" w:eastAsia="en-CA"/>
-        </w:rPr>
-        <w:t>Y</w:t>
-      </w:r>
-      <w:r>
-        <w:rPr>
-          <w:rFonts w:ascii="Arial" w:eastAsia="Times New Roman" w:hAnsi="Arial" w:cs="Arial"/>
-          <w:color w:val="000000" w:themeColor="text1"/>
-          <w:szCs w:val="24"/>
-          <w:lang w:val="en-CA" w:eastAsia="en-CA"/>
-        </w:rPr>
-        <w:t>.</w:t>
-      </w:r>
-      <w:r>
-        <w:rPr>
-          <w:rFonts w:ascii="Arial" w:eastAsia="Times New Roman" w:hAnsi="Arial" w:cs="Arial"/>
-          <w:color w:val="000000" w:themeColor="text1"/>
-          <w:szCs w:val="24"/>
-          <w:lang w:val="en-CA" w:eastAsia="en-CA"/>
-        </w:rPr>
-        <w:t>, Yoon</w:t>
-      </w:r>
-      <w:r>
-        <w:rPr>
-          <w:rFonts w:ascii="Arial" w:eastAsia="Times New Roman" w:hAnsi="Arial" w:cs="Arial"/>
-          <w:color w:val="000000" w:themeColor="text1"/>
-          <w:szCs w:val="24"/>
-          <w:lang w:val="en-CA" w:eastAsia="en-CA"/>
-        </w:rPr>
-        <w:t>,</w:t>
-      </w:r>
-      <w:r>
-        <w:rPr>
-          <w:rFonts w:ascii="Arial" w:eastAsia="Times New Roman" w:hAnsi="Arial" w:cs="Arial"/>
-          <w:color w:val="000000" w:themeColor="text1"/>
-          <w:szCs w:val="24"/>
-          <w:lang w:val="en-CA" w:eastAsia="en-CA"/>
-        </w:rPr>
-        <w:t xml:space="preserve"> B</w:t>
-      </w:r>
-      <w:r>
-        <w:rPr>
-          <w:rFonts w:ascii="Arial" w:eastAsia="Times New Roman" w:hAnsi="Arial" w:cs="Arial"/>
-          <w:color w:val="000000" w:themeColor="text1"/>
-          <w:szCs w:val="24"/>
-          <w:lang w:val="en-CA" w:eastAsia="en-CA"/>
-        </w:rPr>
-        <w:t>.</w:t>
-      </w:r>
-      <w:r>
-        <w:rPr>
-          <w:rFonts w:ascii="Arial" w:eastAsia="Times New Roman" w:hAnsi="Arial" w:cs="Arial"/>
-          <w:color w:val="000000" w:themeColor="text1"/>
-          <w:szCs w:val="24"/>
-          <w:lang w:val="en-CA" w:eastAsia="en-CA"/>
-        </w:rPr>
-        <w:t>C</w:t>
-      </w:r>
-      <w:r>
-        <w:rPr>
-          <w:rFonts w:ascii="Arial" w:eastAsia="Times New Roman" w:hAnsi="Arial" w:cs="Arial"/>
-          <w:color w:val="000000" w:themeColor="text1"/>
-          <w:szCs w:val="24"/>
-          <w:lang w:val="en-CA" w:eastAsia="en-CA"/>
-        </w:rPr>
-        <w:t>.</w:t>
-      </w:r>
-      <w:r>
-        <w:rPr>
-          <w:rFonts w:ascii="Arial" w:eastAsia="Times New Roman" w:hAnsi="Arial" w:cs="Arial"/>
-          <w:color w:val="000000" w:themeColor="text1"/>
-          <w:szCs w:val="24"/>
-          <w:lang w:val="en-CA" w:eastAsia="en-CA"/>
-        </w:rPr>
-        <w:t>, Choi</w:t>
-      </w:r>
-      <w:r>
-        <w:rPr>
-          <w:rFonts w:ascii="Arial" w:eastAsia="Times New Roman" w:hAnsi="Arial" w:cs="Arial"/>
-          <w:color w:val="000000" w:themeColor="text1"/>
-          <w:szCs w:val="24"/>
-          <w:lang w:val="en-CA" w:eastAsia="en-CA"/>
-        </w:rPr>
-        <w:t>,</w:t>
-      </w:r>
-      <w:r>
-        <w:rPr>
-          <w:rFonts w:ascii="Arial" w:eastAsia="Times New Roman" w:hAnsi="Arial" w:cs="Arial"/>
-          <w:color w:val="000000" w:themeColor="text1"/>
-          <w:szCs w:val="24"/>
-          <w:lang w:val="en-CA" w:eastAsia="en-CA"/>
-        </w:rPr>
-        <w:t xml:space="preserve"> H</w:t>
-      </w:r>
-      <w:r>
-        <w:rPr>
-          <w:rFonts w:ascii="Arial" w:eastAsia="Times New Roman" w:hAnsi="Arial" w:cs="Arial"/>
-          <w:color w:val="000000" w:themeColor="text1"/>
-          <w:szCs w:val="24"/>
-          <w:lang w:val="en-CA" w:eastAsia="en-CA"/>
-        </w:rPr>
-        <w:t>.</w:t>
-      </w:r>
-      <w:r>
-        <w:rPr>
-          <w:rFonts w:ascii="Arial" w:eastAsia="Times New Roman" w:hAnsi="Arial" w:cs="Arial"/>
-          <w:color w:val="000000" w:themeColor="text1"/>
-          <w:szCs w:val="24"/>
-          <w:lang w:val="en-CA" w:eastAsia="en-CA"/>
-        </w:rPr>
-        <w:t>S.</w:t>
-      </w:r>
-      <w:r>
-        <w:rPr>
-          <w:rFonts w:ascii="Arial" w:eastAsia="Times New Roman" w:hAnsi="Arial" w:cs="Arial"/>
-          <w:color w:val="000000" w:themeColor="text1"/>
-          <w:szCs w:val="24"/>
-          <w:lang w:val="en-CA" w:eastAsia="en-CA"/>
-        </w:rPr>
-        <w:t xml:space="preserve"> </w:t>
-      </w:r>
-      <w:r>
-        <w:rPr>
-          <w:rFonts w:ascii="Arial" w:eastAsia="Times New Roman" w:hAnsi="Arial" w:cs="Arial"/>
-          <w:color w:val="000000" w:themeColor="text1"/>
-          <w:szCs w:val="24"/>
-          <w:lang w:val="en-CA" w:eastAsia="en-CA"/>
-        </w:rPr>
-        <w:t>2014.</w:t>
-      </w:r>
-      <w:proofErr w:type="gramEnd"/>
-      <w:r>
-        <w:rPr>
-          <w:rFonts w:ascii="Arial" w:eastAsia="Times New Roman" w:hAnsi="Arial" w:cs="Arial"/>
-          <w:color w:val="000000" w:themeColor="text1"/>
-          <w:szCs w:val="24"/>
-          <w:lang w:val="en-CA" w:eastAsia="en-CA"/>
-        </w:rPr>
-        <w:t xml:space="preserve"> </w:t>
-      </w:r>
-      <w:hyperlink r:id="rId14" w:history="1">
-        <w:r>
-          <w:rPr>
-            <w:rFonts w:ascii="Arial" w:eastAsia="Times New Roman" w:hAnsi="Arial" w:cs="Arial"/>
-            <w:color w:val="000000" w:themeColor="text1"/>
-            <w:szCs w:val="24"/>
-            <w:lang w:val="en-CA" w:eastAsia="en-CA"/>
-          </w:rPr>
-          <w:t xml:space="preserve">Short-term probiotic therapy alleviates small intestinal bacterial overgrowth, but does not improve intestinal permeability in chronic liver </w:t>
+          <w:t xml:space="preserve">permeability in chronic liver </w:t>
         </w:r>
         <w:r>
           <w:rPr>
@@ -15210,7 +15878,6 @@
           <w:szCs w:val="24"/>
           <w:lang w:eastAsia="en-CA"/>
         </w:rPr>
-        <w:lastRenderedPageBreak/>
         <w:t xml:space="preserve">Pearson, K. 1896. </w:t>
       </w:r>
       <w:proofErr w:type="gramStart"/>
@@ -15812,6 +16479,7 @@
           <w:szCs w:val="24"/>
           <w:lang w:eastAsia="en-CA"/>
         </w:rPr>
+        <w:lastRenderedPageBreak/>
         <w:t>Pawlowsky-Glahn</w:t>
       </w:r>
       <w:proofErr w:type="spellEnd"/>
@@ -15901,9 +16569,62 @@
           <w:szCs w:val="24"/>
           <w:lang w:eastAsia="en-CA"/>
         </w:rPr>
-        <w:t>John Wiley &amp; Sons.</w:t>
-      </w:r>
-      <w:proofErr w:type="gramEnd"/>
+        <w:t>John Wiley &amp; Sons</w:t>
+      </w:r>
+      <w:ins w:id="42" w:author="Greg Gloor" w:date="2015-12-08T10:15:00Z">
+        <w:r>
+          <w:rPr>
+            <w:rFonts w:ascii="Arial" w:eastAsia="Times New Roman" w:hAnsi="Arial" w:cs="Arial"/>
+            <w:color w:val="000000" w:themeColor="text1"/>
+            <w:szCs w:val="24"/>
+            <w:lang w:eastAsia="en-CA"/>
+          </w:rPr>
+          <w:t>.</w:t>
+        </w:r>
+        <w:proofErr w:type="gramEnd"/>
+        <w:r>
+          <w:rPr>
+            <w:rFonts w:ascii="Arial" w:eastAsia="Times New Roman" w:hAnsi="Arial" w:cs="Arial"/>
+            <w:color w:val="000000" w:themeColor="text1"/>
+            <w:szCs w:val="24"/>
+            <w:lang w:eastAsia="en-CA"/>
+          </w:rPr>
+          <w:t xml:space="preserve"> Springer. 258</w:t>
+        </w:r>
+      </w:ins>
+      <w:ins w:id="43" w:author="Greg Gloor" w:date="2015-12-08T10:25:00Z">
+        <w:r>
+          <w:rPr>
+            <w:rFonts w:ascii="Arial" w:eastAsia="Times New Roman" w:hAnsi="Arial" w:cs="Arial"/>
+            <w:color w:val="000000" w:themeColor="text1"/>
+            <w:szCs w:val="24"/>
+            <w:lang w:eastAsia="en-CA"/>
+          </w:rPr>
+          <w:t xml:space="preserve"> pg</w:t>
+        </w:r>
+      </w:ins>
+      <w:bookmarkStart w:id="44" w:name="_GoBack"/>
+      <w:bookmarkEnd w:id="44"/>
+      <w:ins w:id="45" w:author="Greg Gloor" w:date="2015-12-08T10:15:00Z">
+        <w:r>
+          <w:rPr>
+            <w:rFonts w:ascii="Arial" w:eastAsia="Times New Roman" w:hAnsi="Arial" w:cs="Arial"/>
+            <w:color w:val="000000" w:themeColor="text1"/>
+            <w:szCs w:val="24"/>
+            <w:lang w:eastAsia="en-CA"/>
+          </w:rPr>
+          <w:t>, London, UK</w:t>
+        </w:r>
+      </w:ins>
+      <w:r>
+        <w:rPr>
+          <w:rFonts w:ascii="Arial" w:eastAsia="Times New Roman" w:hAnsi="Arial" w:cs="Arial"/>
+          <w:color w:val="000000" w:themeColor="text1"/>
+          <w:szCs w:val="24"/>
+          <w:lang w:eastAsia="en-CA"/>
+        </w:rPr>
+        <w:t>.</w:t>
+      </w:r>
     </w:p>
     <w:p>
       <w:pPr>
@@ -17734,7 +18455,6 @@
           <w:szCs w:val="24"/>
           <w:lang w:val="en-CA" w:eastAsia="en-CA"/>
         </w:rPr>
-        <w:lastRenderedPageBreak/>
         <w:t>Seekatz</w:t>
       </w:r>
       <w:proofErr w:type="spellEnd"/>
@@ -19131,7 +19851,7 @@
         </w:rPr>
         <w:t xml:space="preserve">. </w:t>
       </w:r>
-      <w:ins w:id="9" w:author="Greg Gloor" w:date="2015-09-04T12:48:00Z">
+      <w:ins w:id="46" w:author="Greg Gloor" w:date="2015-09-04T12:48:00Z">
         <w:r>
           <w:rPr>
             <w:rFonts w:ascii="Arial" w:eastAsia="Times New Roman" w:hAnsi="Arial" w:cs="Arial"/>
@@ -19160,6 +19880,7 @@
           <w:szCs w:val="24"/>
           <w:lang w:eastAsia="en-CA"/>
         </w:rPr>
+        <w:lastRenderedPageBreak/>
         <w:t>Walker, A</w:t>
       </w:r>
       <w:r>
@@ -19527,7 +20248,7 @@
           <w:rPr>
             <w:noProof/>
           </w:rPr>
-          <w:t>15</w:t>
+          <w:t>22</w:t>
         </w:r>
         <w:r>
           <w:rPr>
@@ -20886,7 +21607,7 @@
 </file>
 
 <file path=customXml/itemProps1.xml><?xml version="1.0" encoding="utf-8"?>
-<ds:datastoreItem xmlns:ds="http://schemas.openxmlformats.org/officeDocument/2006/customXml" ds:itemID="{62F5CFE2-5A03-5C42-BFB3-DBAC8D226B57}">
+<ds:datastoreItem xmlns:ds="http://schemas.openxmlformats.org/officeDocument/2006/customXml" ds:itemID="{844C1645-1D7E-1B46-A56F-70E9F1E11070}">
   <ds:schemaRefs>
     <ds:schemaRef ds:uri="http://schemas.openxmlformats.org/officeDocument/2006/bibliography"/>
   </ds:schemaRefs>

</xml_diff>